<commit_message>
updated final documents templates as requested
</commit_message>
<xml_diff>
--- a/marer/templates/documents/acts/fz185_execution.docx
+++ b/marer/templates/documents/acts/fz185_execution.docx
@@ -1,10 +1,12 @@
 
 <file path=word/document.xml><?xml version="1.0" encoding="utf-8"?>
-<w:document xmlns:wpc="http://schemas.microsoft.com/office/word/2010/wordprocessingCanvas" xmlns:cx="http://schemas.microsoft.com/office/drawing/2014/chartex" xmlns:cx1="http://schemas.microsoft.com/office/drawing/2015/9/8/chartex" xmlns:cx2="http://schemas.microsoft.com/office/drawing/2015/10/21/chartex" xmlns:cx3="http://schemas.microsoft.com/office/drawing/2016/5/9/chartex" xmlns:cx4="http://schemas.microsoft.com/office/drawing/2016/5/10/chartex" xmlns:cx5="http://schemas.microsoft.com/office/drawing/2016/5/11/chartex" xmlns:cx6="http://schemas.microsoft.com/office/drawing/2016/5/12/chartex" xmlns:cx7="http://schemas.microsoft.com/office/drawing/2016/5/13/chartex" xmlns:cx8="http://schemas.microsoft.com/office/drawing/2016/5/14/chartex" xmlns:mc="http://schemas.openxmlformats.org/markup-compatibility/2006" xmlns:aink="http://schemas.microsoft.com/office/drawing/2016/ink" xmlns:am3d="http://schemas.microsoft.com/office/drawing/2017/model3d" xmlns:o="urn:schemas-microsoft-com:office:office" xmlns:r="http://schemas.openxmlformats.org/officeDocument/2006/relationships" xmlns:m="http://schemas.openxmlformats.org/officeDocument/2006/math" xmlns:v="urn:schemas-microsoft-com:vml" xmlns:wp14="http://schemas.microsoft.com/office/word/2010/wordprocessingDrawing" xmlns:wp="http://schemas.openxmlformats.org/drawingml/2006/wordprocessingDrawing" xmlns:w10="urn:schemas-microsoft-com:office:word" xmlns:w="http://schemas.openxmlformats.org/wordprocessingml/2006/main" xmlns:w14="http://schemas.microsoft.com/office/word/2010/wordml" xmlns:w15="http://schemas.microsoft.com/office/word/2012/wordml" xmlns:w16cid="http://schemas.microsoft.com/office/word/2016/wordml/cid" xmlns:w16se="http://schemas.microsoft.com/office/word/2015/wordml/symex" xmlns:wpg="http://schemas.microsoft.com/office/word/2010/wordprocessingGroup" xmlns:wpi="http://schemas.microsoft.com/office/word/2010/wordprocessingInk" xmlns:wne="http://schemas.microsoft.com/office/word/2006/wordml" xmlns:wps="http://schemas.microsoft.com/office/word/2010/wordprocessingShape" mc:Ignorable="w14 w15 w16se w16cid wp14">
+<w:document xmlns:o="urn:schemas-microsoft-com:office:office" xmlns:r="http://schemas.openxmlformats.org/officeDocument/2006/relationships" xmlns:v="urn:schemas-microsoft-com:vml" xmlns:w="http://schemas.openxmlformats.org/wordprocessingml/2006/main" xmlns:w10="urn:schemas-microsoft-com:office:word" xmlns:wp="http://schemas.openxmlformats.org/drawingml/2006/wordprocessingDrawing" xmlns:wps="http://schemas.microsoft.com/office/word/2010/wordprocessingShape" xmlns:wpg="http://schemas.microsoft.com/office/word/2010/wordprocessingGroup" xmlns:mc="http://schemas.openxmlformats.org/markup-compatibility/2006" xmlns:wp14="http://schemas.microsoft.com/office/word/2010/wordprocessingDrawing" xmlns:w14="http://schemas.microsoft.com/office/word/2010/wordml" mc:Ignorable="w14 wp14">
   <w:body>
     <w:p>
       <w:pPr>
-        <w:rPr>
+        <w:pStyle w:val="Normal"/>
+        <w:rPr>
+          <w:b/>
           <w:b/>
           <w:sz w:val="21"/>
           <w:szCs w:val="21"/>
@@ -14,18 +16,12 @@
       <w:bookmarkStart w:id="0" w:name="_GoBack"/>
       <w:bookmarkEnd w:id="0"/>
       <w:r>
-        <w:rPr>
-          <w:b/>
-          <w:noProof/>
-          <w:sz w:val="21"/>
-          <w:szCs w:val="21"/>
-          <w:lang w:eastAsia="ru-RU"/>
-        </w:rPr>
+        <w:rPr/>
         <w:drawing>
-          <wp:inline distT="0" distB="0" distL="0" distR="0">
-            <wp:extent cx="2838450" cy="732847"/>
-            <wp:effectExtent l="19050" t="0" r="0" b="0"/>
-            <wp:docPr id="7" name="Рисунок 1" descr="cid:image001.png@01D27B03.5F1892D0"/>
+          <wp:inline distT="0" distB="0" distL="19050" distR="0">
+            <wp:extent cx="2838450" cy="732790"/>
+            <wp:effectExtent l="0" t="0" r="0" b="0"/>
+            <wp:docPr id="1" name="Рисунок 1" descr="cid:image001.png@01D27B03.5F1892D0"/>
             <wp:cNvGraphicFramePr>
               <a:graphicFrameLocks xmlns:a="http://schemas.openxmlformats.org/drawingml/2006/main" noChangeAspect="1"/>
             </wp:cNvGraphicFramePr>
@@ -33,14 +29,13 @@
               <a:graphicData uri="http://schemas.openxmlformats.org/drawingml/2006/picture">
                 <pic:pic xmlns:pic="http://schemas.openxmlformats.org/drawingml/2006/picture">
                   <pic:nvPicPr>
-                    <pic:cNvPr id="0" name="Рисунок 1" descr="cid:image001.png@01D27B03.5F1892D0"/>
+                    <pic:cNvPr id="1" name="Рисунок 1" descr="cid:image001.png@01D27B03.5F1892D0"/>
                     <pic:cNvPicPr>
                       <a:picLocks noChangeAspect="1" noChangeArrowheads="1"/>
                     </pic:cNvPicPr>
                   </pic:nvPicPr>
                   <pic:blipFill>
-                    <a:blip r:embed="rId6" r:link="rId7" cstate="print"/>
-                    <a:srcRect/>
+                    <a:blip r:embed="rId2"/>
                     <a:stretch>
                       <a:fillRect/>
                     </a:stretch>
@@ -48,18 +43,11 @@
                   <pic:spPr bwMode="auto">
                     <a:xfrm>
                       <a:off x="0" y="0"/>
-                      <a:ext cx="2842260" cy="733831"/>
+                      <a:ext cx="2838450" cy="732790"/>
                     </a:xfrm>
                     <a:prstGeom prst="rect">
                       <a:avLst/>
                     </a:prstGeom>
-                    <a:noFill/>
-                    <a:ln w="9525">
-                      <a:noFill/>
-                      <a:miter lim="800000"/>
-                      <a:headEnd/>
-                      <a:tailEnd/>
-                    </a:ln>
                   </pic:spPr>
                 </pic:pic>
               </a:graphicData>
@@ -70,7 +58,7 @@
     </w:p>
     <w:p>
       <w:pPr>
-        <w:pStyle w:val="a5"/>
+        <w:pStyle w:val="Style21"/>
         <w:rPr>
           <w:szCs w:val="21"/>
           <w:lang w:val="en-US"/>
@@ -104,23 +92,7 @@
           <w:szCs w:val="21"/>
           <w:lang w:val="en-US"/>
         </w:rPr>
-        <w:t xml:space="preserve">  №</w:t>
-      </w:r>
-      <w:r>
-        <w:rPr>
-          <w:sz w:val="21"/>
-          <w:szCs w:val="21"/>
-          <w:lang w:val="en-US"/>
-        </w:rPr>
-        <w:t xml:space="preserve"> </w:t>
-      </w:r>
-      <w:r>
-        <w:rPr>
-          <w:sz w:val="21"/>
-          <w:szCs w:val="21"/>
-          <w:lang w:val="en-US"/>
-        </w:rPr>
-        <w:t xml:space="preserve"> </w:t>
+        <w:t xml:space="preserve">  №  </w:t>
       </w:r>
       <w:bookmarkStart w:id="1" w:name="_Hlk505353650"/>
       <w:r>
@@ -137,28 +109,40 @@
     <w:tbl>
       <w:tblPr>
         <w:tblStyle w:val="a7"/>
-        <w:tblW w:w="0" w:type="auto"/>
-        <w:tblBorders>
-          <w:top w:val="none" w:sz="0" w:space="0" w:color="auto"/>
-          <w:left w:val="none" w:sz="0" w:space="0" w:color="auto"/>
-          <w:bottom w:val="none" w:sz="0" w:space="0" w:color="auto"/>
-          <w:right w:val="none" w:sz="0" w:space="0" w:color="auto"/>
-          <w:insideH w:val="none" w:sz="0" w:space="0" w:color="auto"/>
-          <w:insideV w:val="none" w:sz="0" w:space="0" w:color="auto"/>
-        </w:tblBorders>
-        <w:tblLook w:val="04A0" w:firstRow="1" w:lastRow="0" w:firstColumn="1" w:lastColumn="0" w:noHBand="0" w:noVBand="1"/>
+        <w:tblW w:w="9571" w:type="dxa"/>
+        <w:jc w:val="left"/>
+        <w:tblInd w:w="0" w:type="dxa"/>
+        <w:tblCellMar>
+          <w:top w:w="0" w:type="dxa"/>
+          <w:left w:w="108" w:type="dxa"/>
+          <w:bottom w:w="0" w:type="dxa"/>
+          <w:right w:w="108" w:type="dxa"/>
+        </w:tblCellMar>
+        <w:tblLook w:lastRow="0" w:firstRow="1" w:lastColumn="0" w:firstColumn="1" w:val="04a0" w:noHBand="0" w:noVBand="1"/>
       </w:tblPr>
       <w:tblGrid>
         <w:gridCol w:w="4785"/>
-        <w:gridCol w:w="4786"/>
+        <w:gridCol w:w="4785"/>
       </w:tblGrid>
       <w:tr>
+        <w:trPr/>
         <w:tc>
           <w:tcPr>
             <w:tcW w:w="4785" w:type="dxa"/>
+            <w:tcBorders>
+              <w:top w:val="nil"/>
+              <w:left w:val="nil"/>
+              <w:bottom w:val="nil"/>
+              <w:right w:val="nil"/>
+              <w:insideH w:val="nil"/>
+              <w:insideV w:val="nil"/>
+            </w:tcBorders>
+            <w:shd w:fill="auto" w:val="clear"/>
           </w:tcPr>
           <w:p>
             <w:pPr>
+              <w:pStyle w:val="Normal"/>
+              <w:spacing w:lineRule="auto" w:line="240" w:before="0" w:after="0"/>
               <w:rPr>
                 <w:sz w:val="21"/>
                 <w:szCs w:val="21"/>
@@ -178,11 +162,21 @@
         </w:tc>
         <w:tc>
           <w:tcPr>
-            <w:tcW w:w="4786" w:type="dxa"/>
+            <w:tcW w:w="4785" w:type="dxa"/>
+            <w:tcBorders>
+              <w:top w:val="nil"/>
+              <w:left w:val="nil"/>
+              <w:bottom w:val="nil"/>
+              <w:right w:val="nil"/>
+              <w:insideH w:val="nil"/>
+              <w:insideV w:val="nil"/>
+            </w:tcBorders>
+            <w:shd w:fill="auto" w:val="clear"/>
           </w:tcPr>
           <w:p>
             <w:pPr>
-              <w:spacing w:after="120"/>
+              <w:pStyle w:val="Normal"/>
+              <w:spacing w:lineRule="auto" w:line="240" w:before="0" w:after="0"/>
               <w:jc w:val="right"/>
               <w:rPr>
                 <w:rFonts w:ascii="Times New Roman" w:hAnsi="Times New Roman"/>
@@ -206,17 +200,19 @@
     </w:tbl>
     <w:p>
       <w:pPr>
-        <w:pStyle w:val="a8"/>
+        <w:pStyle w:val="ListParagraph"/>
         <w:numPr>
           <w:ilvl w:val="0"/>
           <w:numId w:val="1"/>
         </w:numPr>
-        <w:spacing w:after="0" w:line="240" w:lineRule="exact"/>
+        <w:spacing w:lineRule="exact" w:line="240" w:before="0" w:after="0"/>
         <w:ind w:left="0" w:firstLine="426"/>
+        <w:contextualSpacing/>
         <w:jc w:val="both"/>
         <w:rPr>
           <w:rFonts w:ascii="Times New Roman" w:hAnsi="Times New Roman"/>
           <w:b/>
+          <w:b/>
           <w:sz w:val="21"/>
           <w:szCs w:val="21"/>
         </w:rPr>
@@ -517,15 +513,7 @@
           <w:sz w:val="21"/>
           <w:szCs w:val="21"/>
         </w:rPr>
-        <w:t>,</w:t>
-      </w:r>
-      <w:r>
-        <w:rPr>
-          <w:rFonts w:ascii="Times New Roman" w:hAnsi="Times New Roman"/>
-          <w:sz w:val="21"/>
-          <w:szCs w:val="21"/>
-        </w:rPr>
-        <w:t xml:space="preserve"> действующего на основании доверенности </w:t>
+        <w:t xml:space="preserve">, действующего на основании доверенности </w:t>
       </w:r>
       <w:r>
         <w:rPr>
@@ -942,31 +930,7 @@
           <w:sz w:val="21"/>
           <w:szCs w:val="21"/>
         </w:rPr>
-        <w:t xml:space="preserve">, предусмотренных </w:t>
-      </w:r>
-      <w:r>
-        <w:rPr>
-          <w:rFonts w:ascii="Times New Roman" w:hAnsi="Times New Roman"/>
-          <w:sz w:val="21"/>
-          <w:szCs w:val="21"/>
-        </w:rPr>
-        <w:t>Договором (далее – Договор</w:t>
-      </w:r>
-      <w:r>
-        <w:rPr>
-          <w:rFonts w:ascii="Times New Roman" w:hAnsi="Times New Roman"/>
-          <w:sz w:val="21"/>
-          <w:szCs w:val="21"/>
-        </w:rPr>
-        <w:t>),</w:t>
-      </w:r>
-      <w:r>
-        <w:rPr>
-          <w:rFonts w:ascii="Times New Roman" w:hAnsi="Times New Roman"/>
-          <w:sz w:val="21"/>
-          <w:szCs w:val="21"/>
-        </w:rPr>
-        <w:t xml:space="preserve"> заключаемым по итогам </w:t>
+        <w:t xml:space="preserve">, предусмотренных Договором (далее – Договор), заключаемым по итогам </w:t>
       </w:r>
       <w:r>
         <w:rPr>
@@ -1154,36 +1118,12 @@
           <w:sz w:val="21"/>
           <w:szCs w:val="21"/>
         </w:rPr>
-        <w:t>,</w:t>
-      </w:r>
-      <w:r>
-        <w:rPr>
-          <w:rFonts w:ascii="Times New Roman" w:hAnsi="Times New Roman"/>
-          <w:sz w:val="21"/>
-          <w:szCs w:val="21"/>
-        </w:rPr>
-        <w:t xml:space="preserve"> </w:t>
-      </w:r>
-      <w:r>
-        <w:rPr>
-          <w:rFonts w:ascii="Times New Roman" w:hAnsi="Times New Roman"/>
-          <w:sz w:val="21"/>
-          <w:szCs w:val="21"/>
-        </w:rPr>
-        <w:t xml:space="preserve">между </w:t>
-      </w:r>
-      <w:r>
-        <w:rPr>
-          <w:rFonts w:ascii="Times New Roman" w:hAnsi="Times New Roman"/>
-          <w:sz w:val="21"/>
-          <w:szCs w:val="21"/>
-        </w:rPr>
-        <w:t xml:space="preserve">Принципалом и </w:t>
+        <w:t xml:space="preserve">, между Принципалом и </w:t>
       </w:r>
       <w:bookmarkStart w:id="4" w:name="_Hlk505353496"/>
       <w:r>
         <w:rPr>
-          <w:rFonts w:ascii="Times New Roman" w:eastAsia="Times New Roman" w:hAnsi="Times New Roman" w:cs="Times New Roman"/>
+          <w:rFonts w:eastAsia="Times New Roman" w:cs="Times New Roman" w:ascii="Times New Roman" w:hAnsi="Times New Roman"/>
           <w:b/>
           <w:color w:val="000000"/>
           <w:sz w:val="21"/>
@@ -1194,7 +1134,7 @@
       </w:r>
       <w:r>
         <w:rPr>
-          <w:rFonts w:ascii="Times New Roman" w:eastAsia="Times New Roman" w:hAnsi="Times New Roman" w:cs="Times New Roman"/>
+          <w:rFonts w:eastAsia="Times New Roman" w:cs="Times New Roman" w:ascii="Times New Roman" w:hAnsi="Times New Roman"/>
           <w:b/>
           <w:color w:val="000000"/>
           <w:sz w:val="21"/>
@@ -1205,7 +1145,7 @@
       </w:r>
       <w:r>
         <w:rPr>
-          <w:rFonts w:ascii="Times New Roman" w:eastAsia="Times New Roman" w:hAnsi="Times New Roman" w:cs="Times New Roman"/>
+          <w:rFonts w:eastAsia="Times New Roman" w:cs="Times New Roman" w:ascii="Times New Roman" w:hAnsi="Times New Roman"/>
           <w:b/>
           <w:color w:val="000000"/>
           <w:sz w:val="21"/>
@@ -1216,7 +1156,7 @@
       </w:r>
       <w:r>
         <w:rPr>
-          <w:rFonts w:ascii="Times New Roman" w:eastAsia="Times New Roman" w:hAnsi="Times New Roman" w:cs="Times New Roman"/>
+          <w:rFonts w:eastAsia="Times New Roman" w:cs="Times New Roman" w:ascii="Times New Roman" w:hAnsi="Times New Roman"/>
           <w:b/>
           <w:color w:val="000000"/>
           <w:sz w:val="21"/>
@@ -1227,7 +1167,7 @@
       </w:r>
       <w:r>
         <w:rPr>
-          <w:rFonts w:ascii="Times New Roman" w:eastAsia="Times New Roman" w:hAnsi="Times New Roman" w:cs="Times New Roman"/>
+          <w:rFonts w:eastAsia="Times New Roman" w:cs="Times New Roman" w:ascii="Times New Roman" w:hAnsi="Times New Roman"/>
           <w:b/>
           <w:color w:val="000000"/>
           <w:sz w:val="21"/>
@@ -1238,7 +1178,7 @@
       </w:r>
       <w:r>
         <w:rPr>
-          <w:rFonts w:ascii="Times New Roman" w:eastAsia="Times New Roman" w:hAnsi="Times New Roman" w:cs="Times New Roman"/>
+          <w:rFonts w:eastAsia="Times New Roman" w:cs="Times New Roman" w:ascii="Times New Roman" w:hAnsi="Times New Roman"/>
           <w:b/>
           <w:color w:val="000000"/>
           <w:sz w:val="21"/>
@@ -1249,7 +1189,7 @@
       </w:r>
       <w:r>
         <w:rPr>
-          <w:rFonts w:ascii="Times New Roman" w:eastAsia="Times New Roman" w:hAnsi="Times New Roman" w:cs="Times New Roman"/>
+          <w:rFonts w:eastAsia="Times New Roman" w:cs="Times New Roman" w:ascii="Times New Roman" w:hAnsi="Times New Roman"/>
           <w:b/>
           <w:color w:val="000000"/>
           <w:sz w:val="21"/>
@@ -1260,7 +1200,7 @@
       </w:r>
       <w:r>
         <w:rPr>
-          <w:rFonts w:ascii="Times New Roman" w:eastAsia="Times New Roman" w:hAnsi="Times New Roman" w:cs="Times New Roman"/>
+          <w:rFonts w:eastAsia="Times New Roman" w:cs="Times New Roman" w:ascii="Times New Roman" w:hAnsi="Times New Roman"/>
           <w:b/>
           <w:color w:val="000000"/>
           <w:sz w:val="21"/>
@@ -1271,7 +1211,7 @@
       </w:r>
       <w:r>
         <w:rPr>
-          <w:rFonts w:ascii="Times New Roman" w:eastAsia="Times New Roman" w:hAnsi="Times New Roman" w:cs="Times New Roman"/>
+          <w:rFonts w:eastAsia="Times New Roman" w:cs="Times New Roman" w:ascii="Times New Roman" w:hAnsi="Times New Roman"/>
           <w:b/>
           <w:color w:val="000000"/>
           <w:sz w:val="21"/>
@@ -1391,94 +1331,86 @@
           <w:sz w:val="21"/>
           <w:szCs w:val="21"/>
         </w:rPr>
+        <w:t xml:space="preserve">, ИНН </w:t>
+      </w:r>
+      <w:bookmarkStart w:id="6" w:name="_Hlk505353805"/>
+      <w:bookmarkStart w:id="7" w:name="_Hlk505352989"/>
+      <w:r>
+        <w:rPr>
+          <w:rFonts w:ascii="Times New Roman" w:hAnsi="Times New Roman"/>
+          <w:sz w:val="21"/>
+          <w:szCs w:val="21"/>
+          <w:highlight w:val="yellow"/>
+        </w:rPr>
+        <w:t>{</w:t>
+      </w:r>
+      <w:r>
+        <w:rPr>
+          <w:rFonts w:ascii="Times New Roman" w:hAnsi="Times New Roman"/>
+          <w:sz w:val="21"/>
+          <w:szCs w:val="21"/>
+          <w:highlight w:val="yellow"/>
+          <w:lang w:val="en-US"/>
+        </w:rPr>
+        <w:t>tender</w:t>
+      </w:r>
+      <w:r>
+        <w:rPr>
+          <w:rFonts w:ascii="Times New Roman" w:hAnsi="Times New Roman"/>
+          <w:sz w:val="21"/>
+          <w:szCs w:val="21"/>
+          <w:highlight w:val="yellow"/>
+        </w:rPr>
+        <w:t>_</w:t>
+      </w:r>
+      <w:r>
+        <w:rPr>
+          <w:rFonts w:ascii="Times New Roman" w:hAnsi="Times New Roman"/>
+          <w:sz w:val="21"/>
+          <w:szCs w:val="21"/>
+          <w:highlight w:val="yellow"/>
+          <w:lang w:val="en-US"/>
+        </w:rPr>
+        <w:t>responsible</w:t>
+      </w:r>
+      <w:r>
+        <w:rPr>
+          <w:rFonts w:ascii="Times New Roman" w:hAnsi="Times New Roman"/>
+          <w:sz w:val="21"/>
+          <w:szCs w:val="21"/>
+          <w:highlight w:val="yellow"/>
+        </w:rPr>
+        <w:t>_</w:t>
+      </w:r>
+      <w:r>
+        <w:rPr>
+          <w:rFonts w:ascii="Times New Roman" w:hAnsi="Times New Roman"/>
+          <w:sz w:val="21"/>
+          <w:szCs w:val="21"/>
+          <w:highlight w:val="yellow"/>
+          <w:lang w:val="en-US"/>
+        </w:rPr>
+        <w:t>inn</w:t>
+      </w:r>
+      <w:r>
+        <w:rPr>
+          <w:rFonts w:ascii="Times New Roman" w:hAnsi="Times New Roman"/>
+          <w:sz w:val="21"/>
+          <w:szCs w:val="21"/>
+          <w:highlight w:val="yellow"/>
+        </w:rPr>
+        <w:t>}</w:t>
+      </w:r>
+      <w:bookmarkEnd w:id="7"/>
+      <w:r>
+        <w:rPr>
+          <w:rFonts w:ascii="Times New Roman" w:hAnsi="Times New Roman"/>
+          <w:sz w:val="21"/>
+          <w:szCs w:val="21"/>
+        </w:rPr>
         <w:t xml:space="preserve">, </w:t>
       </w:r>
-      <w:r>
-        <w:rPr>
-          <w:rFonts w:ascii="Times New Roman" w:hAnsi="Times New Roman"/>
-          <w:sz w:val="21"/>
-          <w:szCs w:val="21"/>
-        </w:rPr>
-        <w:t xml:space="preserve">ИНН </w:t>
-      </w:r>
-      <w:bookmarkStart w:id="6" w:name="_Hlk505352989"/>
-      <w:bookmarkStart w:id="7" w:name="_Hlk505353805"/>
-      <w:r>
-        <w:rPr>
-          <w:rFonts w:ascii="Times New Roman" w:hAnsi="Times New Roman"/>
-          <w:sz w:val="21"/>
-          <w:szCs w:val="21"/>
-          <w:highlight w:val="yellow"/>
-        </w:rPr>
-        <w:t>{</w:t>
-      </w:r>
-      <w:r>
-        <w:rPr>
-          <w:rFonts w:ascii="Times New Roman" w:hAnsi="Times New Roman"/>
-          <w:sz w:val="21"/>
-          <w:szCs w:val="21"/>
-          <w:highlight w:val="yellow"/>
-          <w:lang w:val="en-US"/>
-        </w:rPr>
-        <w:t>tender</w:t>
-      </w:r>
-      <w:r>
-        <w:rPr>
-          <w:rFonts w:ascii="Times New Roman" w:hAnsi="Times New Roman"/>
-          <w:sz w:val="21"/>
-          <w:szCs w:val="21"/>
-          <w:highlight w:val="yellow"/>
-        </w:rPr>
-        <w:t>_</w:t>
-      </w:r>
-      <w:r>
-        <w:rPr>
-          <w:rFonts w:ascii="Times New Roman" w:hAnsi="Times New Roman"/>
-          <w:sz w:val="21"/>
-          <w:szCs w:val="21"/>
-          <w:highlight w:val="yellow"/>
-          <w:lang w:val="en-US"/>
-        </w:rPr>
-        <w:t>responsible</w:t>
-      </w:r>
-      <w:r>
-        <w:rPr>
-          <w:rFonts w:ascii="Times New Roman" w:hAnsi="Times New Roman"/>
-          <w:sz w:val="21"/>
-          <w:szCs w:val="21"/>
-          <w:highlight w:val="yellow"/>
-        </w:rPr>
-        <w:t>_</w:t>
-      </w:r>
-      <w:r>
-        <w:rPr>
-          <w:rFonts w:ascii="Times New Roman" w:hAnsi="Times New Roman"/>
-          <w:sz w:val="21"/>
-          <w:szCs w:val="21"/>
-          <w:highlight w:val="yellow"/>
-          <w:lang w:val="en-US"/>
-        </w:rPr>
-        <w:t>inn</w:t>
-      </w:r>
-      <w:r>
-        <w:rPr>
-          <w:rFonts w:ascii="Times New Roman" w:hAnsi="Times New Roman"/>
-          <w:sz w:val="21"/>
-          <w:szCs w:val="21"/>
-          <w:highlight w:val="yellow"/>
-        </w:rPr>
-        <w:t>}</w:t>
-      </w:r>
       <w:bookmarkEnd w:id="6"/>
-      <w:r>
-        <w:rPr>
-          <w:rFonts w:ascii="Times New Roman" w:hAnsi="Times New Roman"/>
-          <w:sz w:val="21"/>
-          <w:szCs w:val="21"/>
-        </w:rPr>
-        <w:t xml:space="preserve">, </w:t>
-      </w:r>
-      <w:bookmarkEnd w:id="7"/>
       <w:r>
         <w:rPr>
           <w:rFonts w:ascii="Times New Roman" w:hAnsi="Times New Roman"/>
@@ -1499,20 +1431,16 @@
     </w:p>
     <w:p>
       <w:pPr>
-        <w:pStyle w:val="a8"/>
+        <w:pStyle w:val="ListParagraph"/>
         <w:numPr>
           <w:ilvl w:val="0"/>
           <w:numId w:val="1"/>
         </w:numPr>
-        <w:spacing w:after="0" w:line="240" w:lineRule="exact"/>
+        <w:spacing w:lineRule="exact" w:line="240" w:before="0" w:after="0"/>
         <w:ind w:left="0" w:firstLine="426"/>
+        <w:contextualSpacing/>
         <w:jc w:val="both"/>
-        <w:rPr>
-          <w:rFonts w:ascii="Times New Roman" w:hAnsi="Times New Roman"/>
-          <w:b/>
-          <w:sz w:val="21"/>
-          <w:szCs w:val="21"/>
-        </w:rPr>
+        <w:rPr/>
       </w:pPr>
       <w:r>
         <w:rPr>
@@ -1540,6 +1468,25 @@
           <w:highlight w:val="yellow"/>
           <w:lang w:val="en-US"/>
         </w:rPr>
+        <w:t>issue</w:t>
+      </w:r>
+      <w:r>
+        <w:rPr>
+          <w:rFonts w:ascii="Times New Roman" w:hAnsi="Times New Roman"/>
+          <w:sz w:val="21"/>
+          <w:szCs w:val="21"/>
+          <w:highlight w:val="yellow"/>
+        </w:rPr>
+        <w:t>.</w:t>
+      </w:r>
+      <w:r>
+        <w:rPr>
+          <w:rFonts w:ascii="Times New Roman" w:hAnsi="Times New Roman"/>
+          <w:sz w:val="21"/>
+          <w:szCs w:val="21"/>
+          <w:highlight w:val="yellow"/>
+          <w:lang w:val="en-US"/>
+        </w:rPr>
         <w:t>bg</w:t>
       </w:r>
       <w:r>
@@ -1559,6 +1506,44 @@
           <w:highlight w:val="yellow"/>
           <w:lang w:val="en-US"/>
         </w:rPr>
+        <w:t>property</w:t>
+      </w:r>
+      <w:r>
+        <w:rPr>
+          <w:rFonts w:ascii="Times New Roman" w:hAnsi="Times New Roman"/>
+          <w:sz w:val="21"/>
+          <w:szCs w:val="21"/>
+          <w:highlight w:val="yellow"/>
+        </w:rPr>
+        <w:t>[</w:t>
+      </w:r>
+      <w:r>
+        <w:rPr>
+          <w:rFonts w:ascii="Times New Roman" w:hAnsi="Times New Roman"/>
+          <w:sz w:val="21"/>
+          <w:szCs w:val="21"/>
+          <w:highlight w:val="yellow"/>
+          <w:lang w:val="en-US"/>
+        </w:rPr>
+        <w:t>bg</w:t>
+      </w:r>
+      <w:r>
+        <w:rPr>
+          <w:rFonts w:ascii="Times New Roman" w:hAnsi="Times New Roman"/>
+          <w:sz w:val="21"/>
+          <w:szCs w:val="21"/>
+          <w:highlight w:val="yellow"/>
+        </w:rPr>
+        <w:t>_</w:t>
+      </w:r>
+      <w:r>
+        <w:rPr>
+          <w:rFonts w:ascii="Times New Roman" w:hAnsi="Times New Roman"/>
+          <w:sz w:val="21"/>
+          <w:szCs w:val="21"/>
+          <w:highlight w:val="yellow"/>
+          <w:lang w:val="en-US"/>
+        </w:rPr>
         <w:t>sum</w:t>
       </w:r>
       <w:r>
@@ -1568,61 +1553,6 @@
           <w:szCs w:val="21"/>
           <w:highlight w:val="yellow"/>
         </w:rPr>
-        <w:t>}</w:t>
-      </w:r>
-      <w:r>
-        <w:rPr>
-          <w:rFonts w:ascii="Times New Roman" w:hAnsi="Times New Roman"/>
-          <w:sz w:val="21"/>
-          <w:szCs w:val="21"/>
-        </w:rPr>
-        <w:t xml:space="preserve"> </w:t>
-      </w:r>
-      <w:r>
-        <w:rPr>
-          <w:rFonts w:ascii="Times New Roman" w:hAnsi="Times New Roman"/>
-          <w:sz w:val="21"/>
-          <w:szCs w:val="21"/>
-          <w:highlight w:val="yellow"/>
-        </w:rPr>
-        <w:t>({</w:t>
-      </w:r>
-      <w:r>
-        <w:rPr>
-          <w:rFonts w:ascii="Times New Roman" w:hAnsi="Times New Roman"/>
-          <w:sz w:val="21"/>
-          <w:szCs w:val="21"/>
-          <w:highlight w:val="yellow"/>
-          <w:lang w:val="en-US"/>
-        </w:rPr>
-        <w:t>issue</w:t>
-      </w:r>
-      <w:r>
-        <w:rPr>
-          <w:rFonts w:ascii="Times New Roman" w:hAnsi="Times New Roman"/>
-          <w:sz w:val="21"/>
-          <w:szCs w:val="21"/>
-          <w:highlight w:val="yellow"/>
-        </w:rPr>
-        <w:t>.</w:t>
-      </w:r>
-      <w:r>
-        <w:rPr>
-          <w:rFonts w:ascii="Times New Roman" w:hAnsi="Times New Roman"/>
-          <w:sz w:val="21"/>
-          <w:szCs w:val="21"/>
-          <w:highlight w:val="yellow"/>
-          <w:lang w:val="en-US"/>
-        </w:rPr>
-        <w:t>bg</w:t>
-      </w:r>
-      <w:r>
-        <w:rPr>
-          <w:rFonts w:ascii="Times New Roman" w:hAnsi="Times New Roman"/>
-          <w:sz w:val="21"/>
-          <w:szCs w:val="21"/>
-          <w:highlight w:val="yellow"/>
-        </w:rPr>
         <w:t>_</w:t>
       </w:r>
       <w:r>
@@ -1633,63 +1563,6 @@
           <w:highlight w:val="yellow"/>
           <w:lang w:val="en-US"/>
         </w:rPr>
-        <w:t>property</w:t>
-      </w:r>
-      <w:r>
-        <w:rPr>
-          <w:rFonts w:ascii="Times New Roman" w:hAnsi="Times New Roman"/>
-          <w:sz w:val="21"/>
-          <w:szCs w:val="21"/>
-          <w:highlight w:val="yellow"/>
-        </w:rPr>
-        <w:t>[</w:t>
-      </w:r>
-      <w:r>
-        <w:rPr>
-          <w:rFonts w:ascii="Times New Roman" w:hAnsi="Times New Roman"/>
-          <w:sz w:val="21"/>
-          <w:szCs w:val="21"/>
-          <w:highlight w:val="yellow"/>
-          <w:lang w:val="en-US"/>
-        </w:rPr>
-        <w:t>bg</w:t>
-      </w:r>
-      <w:r>
-        <w:rPr>
-          <w:rFonts w:ascii="Times New Roman" w:hAnsi="Times New Roman"/>
-          <w:sz w:val="21"/>
-          <w:szCs w:val="21"/>
-          <w:highlight w:val="yellow"/>
-        </w:rPr>
-        <w:t>_</w:t>
-      </w:r>
-      <w:r>
-        <w:rPr>
-          <w:rFonts w:ascii="Times New Roman" w:hAnsi="Times New Roman"/>
-          <w:sz w:val="21"/>
-          <w:szCs w:val="21"/>
-          <w:highlight w:val="yellow"/>
-          <w:lang w:val="en-US"/>
-        </w:rPr>
-        <w:t>sum</w:t>
-      </w:r>
-      <w:r>
-        <w:rPr>
-          <w:rFonts w:ascii="Times New Roman" w:hAnsi="Times New Roman"/>
-          <w:sz w:val="21"/>
-          <w:szCs w:val="21"/>
-          <w:highlight w:val="yellow"/>
-        </w:rPr>
-        <w:t>_</w:t>
-      </w:r>
-      <w:r>
-        <w:rPr>
-          <w:rFonts w:ascii="Times New Roman" w:hAnsi="Times New Roman"/>
-          <w:sz w:val="21"/>
-          <w:szCs w:val="21"/>
-          <w:highlight w:val="yellow"/>
-          <w:lang w:val="en-US"/>
-        </w:rPr>
         <w:t>str</w:t>
       </w:r>
       <w:r>
@@ -1701,14 +1574,6 @@
         </w:rPr>
         <w:t>]}</w:t>
       </w:r>
-      <w:r>
-        <w:rPr>
-          <w:rFonts w:ascii="Times New Roman" w:hAnsi="Times New Roman"/>
-          <w:sz w:val="21"/>
-          <w:szCs w:val="21"/>
-        </w:rPr>
-        <w:t>)</w:t>
-      </w:r>
       <w:bookmarkEnd w:id="8"/>
       <w:r>
         <w:rPr>
@@ -1716,87 +1581,51 @@
           <w:sz w:val="21"/>
           <w:szCs w:val="21"/>
         </w:rPr>
-        <w:t>, в случае ненадлежащего выполнения и/или невыполнения Принципалом обязательств, в обеспечение которых выдана настоящая банковская гарантия (далее – Гарантия)</w:t>
-      </w:r>
-      <w:r>
-        <w:rPr>
-          <w:rFonts w:ascii="Times New Roman" w:hAnsi="Times New Roman"/>
-          <w:sz w:val="21"/>
-          <w:szCs w:val="21"/>
-        </w:rPr>
-        <w:t>.</w:t>
-      </w:r>
-      <w:r>
-        <w:rPr>
-          <w:rFonts w:ascii="Times New Roman" w:hAnsi="Times New Roman"/>
-          <w:sz w:val="21"/>
-          <w:szCs w:val="21"/>
-        </w:rPr>
-        <w:t xml:space="preserve"> </w:t>
+        <w:t xml:space="preserve">, в случае ненадлежащего выполнения и/или невыполнения Принципалом обязательств, в обеспечение которых выдана настоящая банковская гарантия (далее – Гарантия). </w:t>
       </w:r>
     </w:p>
     <w:p>
       <w:pPr>
-        <w:pStyle w:val="a8"/>
+        <w:pStyle w:val="ListParagraph"/>
         <w:numPr>
           <w:ilvl w:val="0"/>
           <w:numId w:val="1"/>
         </w:numPr>
-        <w:spacing w:after="0" w:line="240" w:lineRule="exact"/>
+        <w:spacing w:lineRule="exact" w:line="240" w:before="0" w:after="0"/>
         <w:ind w:left="0" w:firstLine="426"/>
+        <w:contextualSpacing/>
         <w:jc w:val="both"/>
         <w:rPr>
           <w:rFonts w:ascii="Times New Roman" w:hAnsi="Times New Roman"/>
           <w:b/>
-          <w:sz w:val="21"/>
-          <w:szCs w:val="21"/>
-        </w:rPr>
-      </w:pPr>
-      <w:r>
-        <w:rPr>
-          <w:rFonts w:ascii="Times New Roman" w:hAnsi="Times New Roman"/>
-          <w:sz w:val="21"/>
-          <w:szCs w:val="21"/>
-        </w:rPr>
-        <w:t>Гарант обязуется не позднее 5 (Пяти) рабочих дней с даты получения письменного требования Бенефициара, содержащего указание на то, в чем состоит нарушение Принципалом обязательств, в обеспечение которых выдана Гаранти</w:t>
-      </w:r>
-      <w:r>
-        <w:rPr>
-          <w:rFonts w:ascii="Times New Roman" w:hAnsi="Times New Roman"/>
-          <w:sz w:val="21"/>
-          <w:szCs w:val="21"/>
-        </w:rPr>
-        <w:t>я, и документов, указанных в п.7</w:t>
-      </w:r>
-      <w:r>
-        <w:rPr>
-          <w:rFonts w:ascii="Times New Roman" w:hAnsi="Times New Roman"/>
-          <w:sz w:val="21"/>
-          <w:szCs w:val="21"/>
-        </w:rPr>
-        <w:t xml:space="preserve"> Гарантии, удовлетворить либо отказать в удовлетворении данного требования при наличии оснований для отказа</w:t>
-      </w:r>
-      <w:r>
-        <w:rPr>
-          <w:rFonts w:ascii="Times New Roman" w:hAnsi="Times New Roman"/>
-          <w:sz w:val="21"/>
-          <w:szCs w:val="21"/>
-        </w:rPr>
-        <w:t>.</w:t>
+          <w:b/>
+          <w:sz w:val="21"/>
+          <w:szCs w:val="21"/>
+        </w:rPr>
+      </w:pPr>
+      <w:r>
+        <w:rPr>
+          <w:rFonts w:ascii="Times New Roman" w:hAnsi="Times New Roman"/>
+          <w:sz w:val="21"/>
+          <w:szCs w:val="21"/>
+        </w:rPr>
+        <w:t>Гарант обязуется не позднее 5 (Пяти) рабочих дней с даты получения письменного требования Бенефициара, содержащего указание на то, в чем состоит нарушение Принципалом обязательств, в обеспечение которых выдана Гарантия, и документов, указанных в п.7 Гарантии, удовлетворить либо отказать в удовлетворении данного требования при наличии оснований для отказа.</w:t>
       </w:r>
     </w:p>
     <w:p>
       <w:pPr>
-        <w:pStyle w:val="a8"/>
+        <w:pStyle w:val="ListParagraph"/>
         <w:numPr>
           <w:ilvl w:val="0"/>
           <w:numId w:val="1"/>
         </w:numPr>
-        <w:spacing w:after="0" w:line="240" w:lineRule="exact"/>
+        <w:spacing w:lineRule="exact" w:line="240" w:before="0" w:after="0"/>
         <w:ind w:left="0" w:firstLine="426"/>
+        <w:contextualSpacing/>
         <w:jc w:val="both"/>
         <w:rPr>
           <w:rFonts w:ascii="Times New Roman" w:hAnsi="Times New Roman"/>
+          <w:b/>
           <w:b/>
           <w:sz w:val="21"/>
           <w:szCs w:val="21"/>
@@ -1823,58 +1652,43 @@
     </w:p>
     <w:p>
       <w:pPr>
-        <w:pStyle w:val="a8"/>
+        <w:pStyle w:val="ListParagraph"/>
         <w:numPr>
           <w:ilvl w:val="0"/>
           <w:numId w:val="1"/>
         </w:numPr>
-        <w:spacing w:after="0" w:line="240" w:lineRule="exact"/>
+        <w:spacing w:lineRule="exact" w:line="240" w:before="0" w:after="0"/>
         <w:ind w:left="0" w:firstLine="426"/>
+        <w:contextualSpacing/>
         <w:jc w:val="both"/>
         <w:rPr>
           <w:rFonts w:ascii="Times New Roman" w:hAnsi="Times New Roman"/>
           <w:b/>
-          <w:sz w:val="21"/>
-          <w:szCs w:val="21"/>
-        </w:rPr>
-      </w:pPr>
-      <w:r>
-        <w:rPr>
-          <w:rFonts w:ascii="Times New Roman" w:eastAsia="Times New Roman" w:hAnsi="Times New Roman"/>
+          <w:b/>
+          <w:sz w:val="21"/>
+          <w:szCs w:val="21"/>
+        </w:rPr>
+      </w:pPr>
+      <w:r>
+        <w:rPr>
+          <w:rFonts w:eastAsia="Times New Roman" w:ascii="Times New Roman" w:hAnsi="Times New Roman"/>
           <w:sz w:val="21"/>
           <w:szCs w:val="21"/>
           <w:lang w:eastAsia="ru-RU"/>
         </w:rPr>
-        <w:t>Г</w:t>
-      </w:r>
-      <w:r>
-        <w:rPr>
-          <w:rFonts w:ascii="Times New Roman" w:eastAsia="Times New Roman" w:hAnsi="Times New Roman"/>
-          <w:sz w:val="21"/>
-          <w:szCs w:val="21"/>
-          <w:lang w:eastAsia="ru-RU"/>
-        </w:rPr>
-        <w:t>арантия обеспечивает исполнение Принципалом обязательств по указанному выше Договору</w:t>
-      </w:r>
-      <w:r>
-        <w:rPr>
-          <w:rFonts w:ascii="Times New Roman" w:hAnsi="Times New Roman"/>
-          <w:sz w:val="21"/>
-          <w:szCs w:val="21"/>
-        </w:rPr>
-        <w:t xml:space="preserve">,  </w:t>
-      </w:r>
-      <w:r>
-        <w:rPr>
-          <w:rFonts w:ascii="Times New Roman" w:hAnsi="Times New Roman"/>
-          <w:sz w:val="21"/>
-          <w:szCs w:val="21"/>
-        </w:rPr>
-        <w:t xml:space="preserve">в том числе </w:t>
-      </w:r>
-      <w:r>
-        <w:rPr>
-          <w:rFonts w:ascii="Times New Roman" w:eastAsia="Times New Roman" w:hAnsi="Times New Roman"/>
+        <w:t>Гарантия обеспечивает исполнение Принципалом обязательств по указанному выше Договору</w:t>
+      </w:r>
+      <w:r>
+        <w:rPr>
+          <w:rFonts w:ascii="Times New Roman" w:hAnsi="Times New Roman"/>
+          <w:sz w:val="21"/>
+          <w:szCs w:val="21"/>
+        </w:rPr>
+        <w:t xml:space="preserve">,  в том числе </w:t>
+      </w:r>
+      <w:r>
+        <w:rPr>
+          <w:rFonts w:eastAsia="Times New Roman" w:ascii="Times New Roman" w:hAnsi="Times New Roman"/>
           <w:sz w:val="21"/>
           <w:szCs w:val="21"/>
           <w:lang w:eastAsia="ru-RU"/>
@@ -1884,24 +1698,26 @@
     </w:p>
     <w:p>
       <w:pPr>
-        <w:pStyle w:val="a8"/>
+        <w:pStyle w:val="ListParagraph"/>
         <w:numPr>
           <w:ilvl w:val="0"/>
           <w:numId w:val="1"/>
         </w:numPr>
-        <w:spacing w:after="0" w:line="240" w:lineRule="exact"/>
+        <w:spacing w:lineRule="exact" w:line="240" w:before="0" w:after="0"/>
         <w:ind w:left="0" w:firstLine="426"/>
+        <w:contextualSpacing/>
         <w:jc w:val="both"/>
         <w:rPr>
           <w:rFonts w:ascii="Times New Roman" w:hAnsi="Times New Roman"/>
           <w:b/>
-          <w:sz w:val="21"/>
-          <w:szCs w:val="21"/>
-        </w:rPr>
-      </w:pPr>
-      <w:r>
-        <w:rPr>
-          <w:rFonts w:ascii="Times New Roman" w:eastAsia="Times New Roman" w:hAnsi="Times New Roman"/>
+          <w:b/>
+          <w:sz w:val="21"/>
+          <w:szCs w:val="21"/>
+        </w:rPr>
+      </w:pPr>
+      <w:r>
+        <w:rPr>
+          <w:rFonts w:eastAsia="Times New Roman" w:ascii="Times New Roman" w:hAnsi="Times New Roman"/>
           <w:sz w:val="21"/>
           <w:szCs w:val="21"/>
           <w:lang w:eastAsia="ru-RU"/>
@@ -1911,17 +1727,19 @@
     </w:p>
     <w:p>
       <w:pPr>
-        <w:pStyle w:val="a8"/>
+        <w:pStyle w:val="ListParagraph"/>
         <w:numPr>
           <w:ilvl w:val="0"/>
           <w:numId w:val="1"/>
         </w:numPr>
-        <w:spacing w:after="0" w:line="240" w:lineRule="exact"/>
+        <w:spacing w:lineRule="exact" w:line="240" w:before="0" w:after="0"/>
         <w:ind w:left="0" w:firstLine="426"/>
+        <w:contextualSpacing/>
         <w:jc w:val="both"/>
         <w:rPr>
           <w:rFonts w:ascii="Times New Roman" w:hAnsi="Times New Roman"/>
           <w:b/>
+          <w:b/>
           <w:sz w:val="21"/>
           <w:szCs w:val="21"/>
         </w:rPr>
@@ -1949,15 +1767,7 @@
           <w:sz w:val="21"/>
           <w:szCs w:val="21"/>
         </w:rPr>
-        <w:t xml:space="preserve">а также лица, подписавшего (заверившего) иные документы, приложенные к требованию (решение об избрании, приказ о назначении, доверенность); платежного поручения, подтверждающего перечисление Бенефициаром аванса Принципалу, с отметкой банка Бенефициара либо органа Федерального казначейства об исполнении (если выплата аванса предусмотрена Договором, а требование по Гарантии </w:t>
-      </w:r>
-      <w:r>
-        <w:rPr>
-          <w:rFonts w:ascii="Times New Roman" w:hAnsi="Times New Roman"/>
-          <w:sz w:val="21"/>
-          <w:szCs w:val="21"/>
-        </w:rPr>
-        <w:t xml:space="preserve">предъявлено в случае ненадлежащего исполнения Принципалом обязательств по возврату аванса); </w:t>
+        <w:t xml:space="preserve">а также лица, подписавшего (заверившего) иные документы, приложенные к требованию (решение об избрании, приказ о назначении, доверенность); платежного поручения, подтверждающего перечисление Бенефициаром аванса Принципалу, с отметкой банка Бенефициара либо органа Федерального казначейства об исполнении (если выплата аванса предусмотрена Договором, а требование по Гарантии предъявлено в случае ненадлежащего исполнения Принципалом обязательств по возврату аванса); </w:t>
       </w:r>
       <w:r>
         <w:rPr>
@@ -1966,25 +1776,7 @@
           <w:sz w:val="21"/>
           <w:szCs w:val="21"/>
         </w:rPr>
-        <w:t xml:space="preserve">документа, подтверждающего факт наступления гарантийного случая в соответствии с условиями Контракта (если требование по </w:t>
-      </w:r>
-      <w:r>
-        <w:rPr>
-          <w:rFonts w:ascii="Times New Roman" w:hAnsi="Times New Roman"/>
-          <w:bCs/>
-          <w:sz w:val="21"/>
-          <w:szCs w:val="21"/>
-        </w:rPr>
-        <w:t>Г</w:t>
-      </w:r>
-      <w:r>
-        <w:rPr>
-          <w:rFonts w:ascii="Times New Roman" w:hAnsi="Times New Roman"/>
-          <w:bCs/>
-          <w:sz w:val="21"/>
-          <w:szCs w:val="21"/>
-        </w:rPr>
-        <w:t>арантии предъявлено в случае ненадлежащего исполнения Принципалом обязательств в период действия гарантийного срока)</w:t>
+        <w:t>документа, подтверждающего факт наступления гарантийного случая в соответствии с условиями Контракта (если требование по Гарантии предъявлено в случае ненадлежащего исполнения Принципалом обязательств в период действия гарантийного срока)</w:t>
       </w:r>
       <w:r>
         <w:rPr>
@@ -1997,13 +1789,14 @@
     </w:p>
     <w:p>
       <w:pPr>
-        <w:pStyle w:val="a8"/>
+        <w:pStyle w:val="ListParagraph"/>
         <w:numPr>
           <w:ilvl w:val="0"/>
           <w:numId w:val="1"/>
         </w:numPr>
-        <w:spacing w:after="0" w:line="240" w:lineRule="auto"/>
+        <w:spacing w:lineRule="auto" w:line="240" w:before="0" w:after="0"/>
         <w:ind w:left="0" w:firstLine="426"/>
+        <w:contextualSpacing/>
         <w:jc w:val="both"/>
         <w:rPr>
           <w:rFonts w:ascii="Times New Roman" w:hAnsi="Times New Roman"/>
@@ -2022,16 +1815,18 @@
     </w:p>
     <w:p>
       <w:pPr>
-        <w:pStyle w:val="a8"/>
+        <w:pStyle w:val="ListParagraph"/>
         <w:numPr>
           <w:ilvl w:val="0"/>
           <w:numId w:val="1"/>
         </w:numPr>
-        <w:spacing w:after="0" w:line="240" w:lineRule="exact"/>
+        <w:spacing w:lineRule="exact" w:line="240" w:before="0" w:after="0"/>
         <w:ind w:left="0" w:firstLine="426"/>
+        <w:contextualSpacing/>
         <w:jc w:val="both"/>
         <w:rPr>
           <w:rFonts w:ascii="Times New Roman" w:hAnsi="Times New Roman"/>
+          <w:b/>
           <w:b/>
           <w:sz w:val="21"/>
           <w:szCs w:val="21"/>
@@ -2048,12 +1843,13 @@
     </w:p>
     <w:p>
       <w:pPr>
-        <w:pStyle w:val="a8"/>
+        <w:pStyle w:val="ListParagraph"/>
         <w:numPr>
           <w:ilvl w:val="0"/>
-          <w:numId w:val="4"/>
+          <w:numId w:val="2"/>
         </w:numPr>
-        <w:spacing w:after="0" w:line="240" w:lineRule="auto"/>
+        <w:spacing w:lineRule="auto" w:line="240" w:before="0" w:after="0"/>
+        <w:contextualSpacing/>
         <w:jc w:val="both"/>
         <w:rPr>
           <w:rFonts w:ascii="Times New Roman" w:hAnsi="Times New Roman"/>
@@ -2072,12 +1868,13 @@
     </w:p>
     <w:p>
       <w:pPr>
-        <w:pStyle w:val="a8"/>
+        <w:pStyle w:val="ListParagraph"/>
         <w:numPr>
           <w:ilvl w:val="0"/>
-          <w:numId w:val="4"/>
+          <w:numId w:val="2"/>
         </w:numPr>
-        <w:spacing w:after="0" w:line="240" w:lineRule="auto"/>
+        <w:spacing w:lineRule="auto" w:line="240" w:before="0" w:after="0"/>
+        <w:contextualSpacing/>
         <w:jc w:val="both"/>
         <w:rPr>
           <w:rFonts w:ascii="Times New Roman" w:hAnsi="Times New Roman"/>
@@ -2096,17 +1893,19 @@
     </w:p>
     <w:p>
       <w:pPr>
-        <w:pStyle w:val="a8"/>
+        <w:pStyle w:val="ListParagraph"/>
         <w:numPr>
           <w:ilvl w:val="0"/>
           <w:numId w:val="1"/>
         </w:numPr>
-        <w:spacing w:after="0" w:line="240" w:lineRule="exact"/>
+        <w:spacing w:lineRule="exact" w:line="240" w:before="0" w:after="0"/>
         <w:ind w:left="0" w:firstLine="426"/>
+        <w:contextualSpacing/>
         <w:jc w:val="both"/>
         <w:rPr>
           <w:rFonts w:ascii="Times New Roman" w:hAnsi="Times New Roman"/>
           <w:b/>
+          <w:b/>
           <w:sz w:val="21"/>
           <w:szCs w:val="21"/>
         </w:rPr>
@@ -2126,26 +1925,19 @@
           <w:sz w:val="21"/>
           <w:szCs w:val="21"/>
         </w:rPr>
-        <w:t xml:space="preserve">Обязательство Гаранта </w:t>
-      </w:r>
-      <w:r>
-        <w:rPr>
-          <w:rFonts w:ascii="Times New Roman" w:hAnsi="Times New Roman"/>
-          <w:sz w:val="21"/>
-          <w:szCs w:val="21"/>
-        </w:rPr>
-        <w:t>перед Бенефициаром считается надлежаще исполненным с момента фактического поступления денежных сумм на счет, на котором в соответствии с законодательством Российской Федерации учитываются операции со средствами, постапающими Бенефициару.</w:t>
+        <w:t>Обязательство Гаранта перед Бенефициаром считается надлежаще исполненным с момента фактического поступления денежных сумм на счет, на котором в соответствии с законодательством Российской Федерации учитываются операции со средствами, постапающими Бенефициару.</w:t>
       </w:r>
     </w:p>
     <w:p>
       <w:pPr>
-        <w:pStyle w:val="a8"/>
+        <w:pStyle w:val="ListParagraph"/>
         <w:numPr>
           <w:ilvl w:val="0"/>
           <w:numId w:val="1"/>
         </w:numPr>
-        <w:spacing w:after="0" w:line="240" w:lineRule="exact"/>
+        <w:spacing w:lineRule="exact" w:line="240" w:before="0" w:after="0"/>
         <w:ind w:left="0" w:firstLine="426"/>
+        <w:contextualSpacing/>
         <w:jc w:val="both"/>
         <w:rPr>
           <w:rFonts w:ascii="Times New Roman" w:hAnsi="Times New Roman"/>
@@ -2164,13 +1956,14 @@
     </w:p>
     <w:p>
       <w:pPr>
-        <w:pStyle w:val="a8"/>
+        <w:pStyle w:val="ListParagraph"/>
         <w:numPr>
           <w:ilvl w:val="0"/>
           <w:numId w:val="1"/>
         </w:numPr>
-        <w:spacing w:after="0" w:line="240" w:lineRule="exact"/>
+        <w:spacing w:lineRule="exact" w:line="240" w:before="0" w:after="0"/>
         <w:ind w:left="0" w:firstLine="426"/>
+        <w:contextualSpacing/>
         <w:jc w:val="both"/>
         <w:rPr>
           <w:rFonts w:ascii="Times New Roman" w:hAnsi="Times New Roman"/>
@@ -2184,27 +1977,19 @@
           <w:sz w:val="21"/>
           <w:szCs w:val="21"/>
         </w:rPr>
-        <w:t xml:space="preserve">В случае неисполнения Требования об уплате по Гарантии в установленный срок Гарант обязуется уплатить Бенефициару неустойку (пени) в размере 0,1 (ноль  целых одна десятая) процента </w:t>
-      </w:r>
-      <w:r>
-        <w:rPr>
-          <w:rFonts w:ascii="Times New Roman" w:hAnsi="Times New Roman"/>
-          <w:sz w:val="21"/>
-          <w:szCs w:val="21"/>
-        </w:rPr>
-        <w:lastRenderedPageBreak/>
-        <w:t>от суммы, подлежащей уплате за каждый календарный день просрочки, начиная со дня, следующего за днем истечения установленного Гарантией срока оплаты, указанного в п. 3 Гарантии, по день фактического поступления денежных средств на счет Бенефициара.</w:t>
+        <w:t>В случае неисполнения Требования об уплате по Гарантии в установленный срок Гарант обязуется уплатить Бенефициару неустойку (пени) в размере 0,1 (ноль  целых одна десятая) процента от суммы, подлежащей уплате за каждый календарный день просрочки, начиная со дня, следующего за днем истечения установленного Гарантией срока оплаты, указанного в п. 3 Гарантии, по день фактического поступления денежных средств на счет Бенефициара.</w:t>
       </w:r>
     </w:p>
     <w:p>
       <w:pPr>
-        <w:pStyle w:val="a8"/>
+        <w:pStyle w:val="ListParagraph"/>
         <w:numPr>
           <w:ilvl w:val="0"/>
           <w:numId w:val="1"/>
         </w:numPr>
-        <w:spacing w:after="0" w:line="240" w:lineRule="exact"/>
+        <w:spacing w:lineRule="exact" w:line="240" w:before="0" w:after="0"/>
         <w:ind w:left="0" w:firstLine="426"/>
+        <w:contextualSpacing/>
         <w:jc w:val="both"/>
         <w:rPr>
           <w:rFonts w:ascii="Times New Roman" w:hAnsi="Times New Roman"/>
@@ -2223,13 +2008,14 @@
     </w:p>
     <w:p>
       <w:pPr>
-        <w:pStyle w:val="a8"/>
+        <w:pStyle w:val="ListParagraph"/>
         <w:numPr>
           <w:ilvl w:val="0"/>
           <w:numId w:val="1"/>
         </w:numPr>
-        <w:spacing w:after="0" w:line="240" w:lineRule="exact"/>
+        <w:spacing w:lineRule="exact" w:line="240" w:before="0" w:after="0"/>
         <w:ind w:left="0" w:firstLine="426"/>
+        <w:contextualSpacing/>
         <w:jc w:val="both"/>
         <w:rPr>
           <w:rFonts w:ascii="Times New Roman" w:hAnsi="Times New Roman"/>
@@ -2243,26 +2029,19 @@
           <w:sz w:val="21"/>
           <w:szCs w:val="21"/>
         </w:rPr>
-        <w:t>Гарантия не может быть отозвана Гарантом или без согласия Бенефициара изменена Гарантом</w:t>
-      </w:r>
-      <w:r>
-        <w:rPr>
-          <w:rFonts w:ascii="Times New Roman" w:hAnsi="Times New Roman"/>
-          <w:sz w:val="21"/>
-          <w:szCs w:val="21"/>
-        </w:rPr>
-        <w:t>.</w:t>
+        <w:t>Гарантия не может быть отозвана Гарантом или без согласия Бенефициара изменена Гарантом.</w:t>
       </w:r>
     </w:p>
     <w:p>
       <w:pPr>
-        <w:pStyle w:val="a8"/>
+        <w:pStyle w:val="ListParagraph"/>
         <w:numPr>
           <w:ilvl w:val="0"/>
           <w:numId w:val="1"/>
         </w:numPr>
-        <w:spacing w:after="0" w:line="240" w:lineRule="exact"/>
+        <w:spacing w:lineRule="exact" w:line="240" w:before="0" w:after="0"/>
         <w:ind w:left="0" w:firstLine="426"/>
+        <w:contextualSpacing/>
         <w:jc w:val="both"/>
         <w:rPr>
           <w:rFonts w:ascii="Times New Roman" w:hAnsi="Times New Roman"/>
@@ -2276,26 +2055,19 @@
           <w:sz w:val="21"/>
           <w:szCs w:val="21"/>
         </w:rPr>
-        <w:t>Бенефициар вправе передать право требования по Гарантии при перемене Бенефициара (Заказчика) в случаях, предусмотренных законодательством Российской Федерации, с предварительным извещением об этом Гаранта</w:t>
-      </w:r>
-      <w:r>
-        <w:rPr>
-          <w:rFonts w:ascii="Times New Roman" w:hAnsi="Times New Roman"/>
-          <w:sz w:val="21"/>
-          <w:szCs w:val="21"/>
-        </w:rPr>
-        <w:t>.</w:t>
+        <w:t>Бенефициар вправе передать право требования по Гарантии при перемене Бенефициара (Заказчика) в случаях, предусмотренных законодательством Российской Федерации, с предварительным извещением об этом Гаранта.</w:t>
       </w:r>
     </w:p>
     <w:p>
       <w:pPr>
-        <w:pStyle w:val="a8"/>
+        <w:pStyle w:val="ListParagraph"/>
         <w:numPr>
           <w:ilvl w:val="0"/>
           <w:numId w:val="1"/>
         </w:numPr>
-        <w:spacing w:after="0" w:line="240" w:lineRule="exact"/>
+        <w:spacing w:lineRule="exact" w:line="240" w:before="0" w:after="0"/>
         <w:ind w:left="0" w:firstLine="426"/>
+        <w:contextualSpacing/>
         <w:jc w:val="both"/>
         <w:rPr>
           <w:rFonts w:ascii="Times New Roman" w:hAnsi="Times New Roman"/>
@@ -2312,6 +2084,7 @@
         <w:t xml:space="preserve">Гарантия выдана на основании Договора о предоставлении банковской гарантии </w:t>
       </w:r>
       <w:r>
+        <w:rPr/>
         <w:t xml:space="preserve">№ 19/_____ЭГ-17 </w:t>
       </w:r>
       <w:r>
@@ -2325,13 +2098,14 @@
     </w:p>
     <w:p>
       <w:pPr>
-        <w:pStyle w:val="a8"/>
+        <w:pStyle w:val="ListParagraph"/>
         <w:numPr>
           <w:ilvl w:val="0"/>
           <w:numId w:val="1"/>
         </w:numPr>
-        <w:spacing w:after="0" w:line="240" w:lineRule="exact"/>
+        <w:spacing w:lineRule="exact" w:line="240" w:before="0" w:after="0"/>
         <w:ind w:left="0" w:firstLine="426"/>
+        <w:contextualSpacing/>
         <w:jc w:val="both"/>
         <w:rPr>
           <w:rFonts w:ascii="Times New Roman" w:hAnsi="Times New Roman"/>
@@ -2345,31 +2119,7 @@
           <w:sz w:val="21"/>
           <w:szCs w:val="21"/>
         </w:rPr>
-        <w:t>Гарантия является безотзы</w:t>
-      </w:r>
-      <w:r>
-        <w:rPr>
-          <w:rFonts w:ascii="Times New Roman" w:hAnsi="Times New Roman"/>
-          <w:sz w:val="21"/>
-          <w:szCs w:val="21"/>
-        </w:rPr>
-        <w:t>вной, вступает в силу с</w:t>
-      </w:r>
-      <w:r>
-        <w:rPr>
-          <w:rFonts w:ascii="Times New Roman" w:hAnsi="Times New Roman"/>
-          <w:sz w:val="21"/>
-          <w:szCs w:val="21"/>
-        </w:rPr>
-        <w:t xml:space="preserve"> даты ее выдачи и действует до</w:t>
-      </w:r>
-      <w:r>
-        <w:rPr>
-          <w:rFonts w:ascii="Times New Roman" w:hAnsi="Times New Roman"/>
-          <w:sz w:val="21"/>
-          <w:szCs w:val="21"/>
-        </w:rPr>
-        <w:t xml:space="preserve"> </w:t>
+        <w:t xml:space="preserve">Гарантия является безотзывной, вступает в силу с даты ее выдачи и действует до </w:t>
       </w:r>
       <w:r>
         <w:rPr>
@@ -2481,42 +2231,19 @@
           <w:sz w:val="21"/>
           <w:szCs w:val="21"/>
         </w:rPr>
-        <w:t xml:space="preserve"> </w:t>
-      </w:r>
-      <w:r>
-        <w:rPr>
-          <w:rFonts w:ascii="Times New Roman" w:hAnsi="Times New Roman"/>
-          <w:sz w:val="21"/>
-          <w:szCs w:val="21"/>
-        </w:rPr>
-        <w:t>г</w:t>
-      </w:r>
-      <w:r>
-        <w:rPr>
-          <w:rFonts w:ascii="Times New Roman" w:hAnsi="Times New Roman"/>
-          <w:sz w:val="21"/>
-          <w:szCs w:val="21"/>
-        </w:rPr>
-        <w:t>ода</w:t>
-      </w:r>
-      <w:r>
-        <w:rPr>
-          <w:rFonts w:ascii="Times New Roman" w:hAnsi="Times New Roman"/>
-          <w:sz w:val="21"/>
-          <w:szCs w:val="21"/>
-        </w:rPr>
-        <w:t xml:space="preserve"> включительно.</w:t>
+        <w:t xml:space="preserve"> года включительно.</w:t>
       </w:r>
     </w:p>
     <w:p>
       <w:pPr>
-        <w:pStyle w:val="a8"/>
+        <w:pStyle w:val="ListParagraph"/>
         <w:numPr>
           <w:ilvl w:val="0"/>
           <w:numId w:val="1"/>
         </w:numPr>
-        <w:spacing w:after="0" w:line="240" w:lineRule="exact"/>
+        <w:spacing w:lineRule="exact" w:line="240" w:before="0" w:after="0"/>
         <w:ind w:left="0" w:firstLine="426"/>
+        <w:contextualSpacing/>
         <w:jc w:val="both"/>
         <w:rPr>
           <w:rFonts w:ascii="Times New Roman" w:hAnsi="Times New Roman"/>
@@ -2535,13 +2262,14 @@
     </w:p>
     <w:p>
       <w:pPr>
-        <w:pStyle w:val="a8"/>
+        <w:pStyle w:val="ListParagraph"/>
         <w:numPr>
           <w:ilvl w:val="0"/>
           <w:numId w:val="1"/>
         </w:numPr>
-        <w:spacing w:after="0" w:line="240" w:lineRule="exact"/>
+        <w:spacing w:lineRule="exact" w:line="240" w:before="0" w:after="0"/>
         <w:ind w:left="0" w:firstLine="426"/>
+        <w:contextualSpacing/>
         <w:jc w:val="both"/>
         <w:rPr>
           <w:rFonts w:ascii="Times New Roman" w:hAnsi="Times New Roman"/>
@@ -2655,31 +2383,44 @@
     </w:p>
     <w:p>
       <w:pPr>
+        <w:pStyle w:val="Normal"/>
         <w:tabs>
-          <w:tab w:val="left" w:pos="354"/>
-          <w:tab w:val="left" w:pos="708"/>
+          <w:tab w:val="left" w:pos="354" w:leader="none"/>
+          <w:tab w:val="left" w:pos="708" w:leader="none"/>
         </w:tabs>
-        <w:spacing w:after="0" w:line="240" w:lineRule="exact"/>
+        <w:spacing w:lineRule="exact" w:line="240" w:before="0" w:after="0"/>
         <w:jc w:val="both"/>
         <w:rPr>
           <w:rFonts w:ascii="Times New Roman" w:hAnsi="Times New Roman"/>
           <w:b/>
+          <w:b/>
           <w:bCs/>
           <w:sz w:val="21"/>
           <w:szCs w:val="21"/>
         </w:rPr>
       </w:pPr>
+      <w:r>
+        <w:rPr>
+          <w:rFonts w:ascii="Times New Roman" w:hAnsi="Times New Roman"/>
+          <w:b/>
+          <w:bCs/>
+          <w:sz w:val="21"/>
+          <w:szCs w:val="21"/>
+        </w:rPr>
+      </w:r>
     </w:p>
     <w:p>
       <w:pPr>
+        <w:pStyle w:val="Normal"/>
         <w:tabs>
-          <w:tab w:val="left" w:pos="354"/>
-          <w:tab w:val="left" w:pos="708"/>
+          <w:tab w:val="left" w:pos="354" w:leader="none"/>
+          <w:tab w:val="left" w:pos="708" w:leader="none"/>
         </w:tabs>
-        <w:spacing w:after="0" w:line="240" w:lineRule="exact"/>
+        <w:spacing w:lineRule="exact" w:line="240" w:before="0" w:after="0"/>
         <w:jc w:val="both"/>
         <w:rPr>
           <w:rFonts w:ascii="Times New Roman" w:hAnsi="Times New Roman"/>
+          <w:b/>
           <w:b/>
           <w:bCs/>
           <w:sz w:val="21"/>
@@ -2699,11 +2440,12 @@
     </w:p>
     <w:p>
       <w:pPr>
+        <w:pStyle w:val="Normal"/>
         <w:tabs>
-          <w:tab w:val="left" w:pos="354"/>
-          <w:tab w:val="left" w:pos="708"/>
+          <w:tab w:val="left" w:pos="354" w:leader="none"/>
+          <w:tab w:val="left" w:pos="708" w:leader="none"/>
         </w:tabs>
-        <w:spacing w:after="0" w:line="240" w:lineRule="exact"/>
+        <w:spacing w:lineRule="exact" w:line="240" w:before="0" w:after="0"/>
         <w:jc w:val="both"/>
         <w:rPr>
           <w:rFonts w:ascii="Times New Roman" w:hAnsi="Times New Roman"/>
@@ -2722,11 +2464,12 @@
     </w:p>
     <w:p>
       <w:pPr>
+        <w:pStyle w:val="Normal"/>
         <w:tabs>
-          <w:tab w:val="left" w:pos="354"/>
-          <w:tab w:val="left" w:pos="708"/>
+          <w:tab w:val="left" w:pos="354" w:leader="none"/>
+          <w:tab w:val="left" w:pos="708" w:leader="none"/>
         </w:tabs>
-        <w:spacing w:after="0" w:line="240" w:lineRule="exact"/>
+        <w:spacing w:lineRule="exact" w:line="240" w:before="0" w:after="0"/>
         <w:jc w:val="both"/>
         <w:rPr>
           <w:rFonts w:ascii="Times New Roman" w:hAnsi="Times New Roman"/>
@@ -2745,11 +2488,12 @@
     </w:p>
     <w:p>
       <w:pPr>
+        <w:pStyle w:val="Normal"/>
         <w:tabs>
-          <w:tab w:val="left" w:pos="354"/>
-          <w:tab w:val="left" w:pos="708"/>
+          <w:tab w:val="left" w:pos="354" w:leader="none"/>
+          <w:tab w:val="left" w:pos="708" w:leader="none"/>
         </w:tabs>
-        <w:spacing w:after="0" w:line="240" w:lineRule="exact"/>
+        <w:spacing w:lineRule="exact" w:line="240" w:before="0" w:after="0"/>
         <w:jc w:val="both"/>
         <w:rPr>
           <w:rFonts w:ascii="Times New Roman" w:hAnsi="Times New Roman"/>
@@ -2795,11 +2539,12 @@
     </w:p>
     <w:p>
       <w:pPr>
+        <w:pStyle w:val="Normal"/>
         <w:tabs>
-          <w:tab w:val="left" w:pos="354"/>
-          <w:tab w:val="left" w:pos="708"/>
+          <w:tab w:val="left" w:pos="354" w:leader="none"/>
+          <w:tab w:val="left" w:pos="708" w:leader="none"/>
         </w:tabs>
-        <w:spacing w:after="0" w:line="240" w:lineRule="exact"/>
+        <w:spacing w:lineRule="exact" w:line="240" w:before="0" w:after="0"/>
         <w:rPr>
           <w:rFonts w:ascii="Times New Roman" w:hAnsi="Times New Roman"/>
           <w:sz w:val="21"/>
@@ -2820,22 +2565,32 @@
     </w:p>
     <w:p>
       <w:pPr>
+        <w:pStyle w:val="Normal"/>
         <w:tabs>
-          <w:tab w:val="left" w:pos="354"/>
-          <w:tab w:val="left" w:pos="708"/>
+          <w:tab w:val="left" w:pos="354" w:leader="none"/>
+          <w:tab w:val="left" w:pos="708" w:leader="none"/>
         </w:tabs>
-        <w:spacing w:after="0" w:line="240" w:lineRule="auto"/>
-        <w:rPr>
-          <w:rFonts w:ascii="Times New Roman" w:hAnsi="Times New Roman"/>
-          <w:sz w:val="21"/>
-          <w:szCs w:val="21"/>
-          <w:lang w:val="en-US"/>
-        </w:rPr>
-      </w:pPr>
+        <w:spacing w:lineRule="auto" w:line="240" w:before="0" w:after="0"/>
+        <w:rPr>
+          <w:rFonts w:ascii="Times New Roman" w:hAnsi="Times New Roman"/>
+          <w:sz w:val="21"/>
+          <w:szCs w:val="21"/>
+          <w:lang w:val="en-US"/>
+        </w:rPr>
+      </w:pPr>
+      <w:r>
+        <w:rPr>
+          <w:rFonts w:ascii="Times New Roman" w:hAnsi="Times New Roman"/>
+          <w:sz w:val="21"/>
+          <w:szCs w:val="21"/>
+          <w:lang w:val="en-US"/>
+        </w:rPr>
+      </w:r>
     </w:p>
     <w:p>
       <w:pPr>
-        <w:spacing w:line="240" w:lineRule="auto"/>
+        <w:pStyle w:val="Normal"/>
+        <w:spacing w:lineRule="auto" w:line="240"/>
         <w:rPr>
           <w:rFonts w:ascii="Times New Roman" w:hAnsi="Times New Roman"/>
           <w:sz w:val="21"/>
@@ -2856,26 +2611,36 @@
     </w:p>
     <w:p>
       <w:pPr>
+        <w:pStyle w:val="Normal"/>
         <w:tabs>
-          <w:tab w:val="left" w:pos="354"/>
-          <w:tab w:val="left" w:pos="708"/>
+          <w:tab w:val="left" w:pos="354" w:leader="none"/>
+          <w:tab w:val="left" w:pos="708" w:leader="none"/>
         </w:tabs>
-        <w:spacing w:after="0" w:line="240" w:lineRule="auto"/>
-        <w:rPr>
-          <w:rFonts w:ascii="Times New Roman" w:hAnsi="Times New Roman"/>
-          <w:sz w:val="21"/>
-          <w:szCs w:val="21"/>
-          <w:lang w:val="en-US"/>
-        </w:rPr>
-      </w:pPr>
+        <w:spacing w:lineRule="auto" w:line="240" w:before="0" w:after="0"/>
+        <w:rPr>
+          <w:rFonts w:ascii="Times New Roman" w:hAnsi="Times New Roman"/>
+          <w:sz w:val="21"/>
+          <w:szCs w:val="21"/>
+          <w:lang w:val="en-US"/>
+        </w:rPr>
+      </w:pPr>
+      <w:r>
+        <w:rPr>
+          <w:rFonts w:ascii="Times New Roman" w:hAnsi="Times New Roman"/>
+          <w:sz w:val="21"/>
+          <w:szCs w:val="21"/>
+          <w:lang w:val="en-US"/>
+        </w:rPr>
+      </w:r>
     </w:p>
     <w:p>
       <w:pPr>
+        <w:pStyle w:val="Normal"/>
         <w:tabs>
-          <w:tab w:val="left" w:pos="354"/>
-          <w:tab w:val="left" w:pos="708"/>
+          <w:tab w:val="left" w:pos="354" w:leader="none"/>
+          <w:tab w:val="left" w:pos="708" w:leader="none"/>
         </w:tabs>
-        <w:spacing w:after="0" w:line="240" w:lineRule="auto"/>
+        <w:spacing w:lineRule="auto" w:line="240" w:before="0" w:after="0"/>
         <w:rPr>
           <w:rFonts w:ascii="Times New Roman" w:hAnsi="Times New Roman"/>
           <w:sz w:val="21"/>
@@ -2905,11 +2670,12 @@
     </w:p>
     <w:p>
       <w:pPr>
+        <w:pStyle w:val="Normal"/>
         <w:tabs>
-          <w:tab w:val="left" w:pos="354"/>
-          <w:tab w:val="left" w:pos="708"/>
+          <w:tab w:val="left" w:pos="354" w:leader="none"/>
+          <w:tab w:val="left" w:pos="708" w:leader="none"/>
         </w:tabs>
-        <w:spacing w:after="0" w:line="240" w:lineRule="auto"/>
+        <w:spacing w:lineRule="auto" w:line="240" w:before="0" w:after="0"/>
         <w:rPr>
           <w:rFonts w:ascii="Times New Roman" w:hAnsi="Times New Roman"/>
           <w:sz w:val="21"/>
@@ -2927,119 +2693,30 @@
     </w:p>
     <w:p>
       <w:pPr>
-        <w:spacing w:line="240" w:lineRule="auto"/>
-        <w:rPr>
-          <w:sz w:val="21"/>
-          <w:szCs w:val="21"/>
-        </w:rPr>
-      </w:pPr>
+        <w:pStyle w:val="Normal"/>
+        <w:spacing w:lineRule="auto" w:line="240" w:before="0" w:after="200"/>
+        <w:rPr/>
+      </w:pPr>
+      <w:r>
+        <w:rPr/>
+      </w:r>
     </w:p>
     <w:sectPr>
+      <w:type w:val="nextPage"/>
       <w:pgSz w:w="11906" w:h="16838"/>
-      <w:pgMar w:top="851" w:right="850" w:bottom="1134" w:left="1701" w:header="708" w:footer="708" w:gutter="0"/>
-      <w:cols w:space="708"/>
-      <w:docGrid w:linePitch="360"/>
+      <w:pgMar w:left="1701" w:right="850" w:header="0" w:top="851" w:footer="0" w:bottom="1134" w:gutter="0"/>
+      <w:pgNumType w:fmt="decimal"/>
+      <w:formProt w:val="false"/>
+      <w:textDirection w:val="lrTb"/>
+      <w:docGrid w:type="default" w:linePitch="360" w:charSpace="4096"/>
     </w:sectPr>
   </w:body>
 </w:document>
 </file>
 
 <file path=word/numbering.xml><?xml version="1.0" encoding="utf-8"?>
-<w:numbering xmlns:wpc="http://schemas.microsoft.com/office/word/2010/wordprocessingCanvas" xmlns:cx="http://schemas.microsoft.com/office/drawing/2014/chartex" xmlns:cx1="http://schemas.microsoft.com/office/drawing/2015/9/8/chartex" xmlns:cx2="http://schemas.microsoft.com/office/drawing/2015/10/21/chartex" xmlns:cx3="http://schemas.microsoft.com/office/drawing/2016/5/9/chartex" xmlns:cx4="http://schemas.microsoft.com/office/drawing/2016/5/10/chartex" xmlns:cx5="http://schemas.microsoft.com/office/drawing/2016/5/11/chartex" xmlns:cx6="http://schemas.microsoft.com/office/drawing/2016/5/12/chartex" xmlns:cx7="http://schemas.microsoft.com/office/drawing/2016/5/13/chartex" xmlns:cx8="http://schemas.microsoft.com/office/drawing/2016/5/14/chartex" xmlns:mc="http://schemas.openxmlformats.org/markup-compatibility/2006" xmlns:aink="http://schemas.microsoft.com/office/drawing/2016/ink" xmlns:am3d="http://schemas.microsoft.com/office/drawing/2017/model3d" xmlns:o="urn:schemas-microsoft-com:office:office" xmlns:r="http://schemas.openxmlformats.org/officeDocument/2006/relationships" xmlns:m="http://schemas.openxmlformats.org/officeDocument/2006/math" xmlns:v="urn:schemas-microsoft-com:vml" xmlns:wp14="http://schemas.microsoft.com/office/word/2010/wordprocessingDrawing" xmlns:wp="http://schemas.openxmlformats.org/drawingml/2006/wordprocessingDrawing" xmlns:w10="urn:schemas-microsoft-com:office:word" xmlns:w="http://schemas.openxmlformats.org/wordprocessingml/2006/main" xmlns:w14="http://schemas.microsoft.com/office/word/2010/wordml" xmlns:w15="http://schemas.microsoft.com/office/word/2012/wordml" xmlns:w16cid="http://schemas.microsoft.com/office/word/2016/wordml/cid" xmlns:w16se="http://schemas.microsoft.com/office/word/2015/wordml/symex" xmlns:wpg="http://schemas.microsoft.com/office/word/2010/wordprocessingGroup" xmlns:wpi="http://schemas.microsoft.com/office/word/2010/wordprocessingInk" xmlns:wne="http://schemas.microsoft.com/office/word/2006/wordml" xmlns:wps="http://schemas.microsoft.com/office/word/2010/wordprocessingShape" mc:Ignorable="w14 w15 w16se w16cid wp14">
-  <w:abstractNum w:abstractNumId="0" w15:restartNumberingAfterBreak="0">
-    <w:nsid w:val="20797BA0"/>
-    <w:multiLevelType w:val="hybridMultilevel"/>
-    <w:tmpl w:val="FAB21A7E"/>
-    <w:lvl w:ilvl="0" w:tplc="4D148D8E">
-      <w:start w:val="1"/>
-      <w:numFmt w:val="decimal"/>
-      <w:lvlText w:val="%1."/>
-      <w:lvlJc w:val="left"/>
-      <w:pPr>
-        <w:ind w:left="454" w:firstLine="113"/>
-      </w:pPr>
-      <w:rPr>
-        <w:rFonts w:hint="default"/>
-        <w:b w:val="0"/>
-      </w:rPr>
-    </w:lvl>
-    <w:lvl w:ilvl="1" w:tplc="04190019" w:tentative="1">
-      <w:start w:val="1"/>
-      <w:numFmt w:val="lowerLetter"/>
-      <w:lvlText w:val="%2."/>
-      <w:lvlJc w:val="left"/>
-      <w:pPr>
-        <w:ind w:left="1647" w:hanging="360"/>
-      </w:pPr>
-    </w:lvl>
-    <w:lvl w:ilvl="2" w:tplc="0419001B" w:tentative="1">
-      <w:start w:val="1"/>
-      <w:numFmt w:val="lowerRoman"/>
-      <w:lvlText w:val="%3."/>
-      <w:lvlJc w:val="right"/>
-      <w:pPr>
-        <w:ind w:left="2367" w:hanging="180"/>
-      </w:pPr>
-    </w:lvl>
-    <w:lvl w:ilvl="3" w:tplc="0419000F" w:tentative="1">
-      <w:start w:val="1"/>
-      <w:numFmt w:val="decimal"/>
-      <w:lvlText w:val="%4."/>
-      <w:lvlJc w:val="left"/>
-      <w:pPr>
-        <w:ind w:left="3087" w:hanging="360"/>
-      </w:pPr>
-    </w:lvl>
-    <w:lvl w:ilvl="4" w:tplc="04190019" w:tentative="1">
-      <w:start w:val="1"/>
-      <w:numFmt w:val="lowerLetter"/>
-      <w:lvlText w:val="%5."/>
-      <w:lvlJc w:val="left"/>
-      <w:pPr>
-        <w:ind w:left="3807" w:hanging="360"/>
-      </w:pPr>
-    </w:lvl>
-    <w:lvl w:ilvl="5" w:tplc="0419001B" w:tentative="1">
-      <w:start w:val="1"/>
-      <w:numFmt w:val="lowerRoman"/>
-      <w:lvlText w:val="%6."/>
-      <w:lvlJc w:val="right"/>
-      <w:pPr>
-        <w:ind w:left="4527" w:hanging="180"/>
-      </w:pPr>
-    </w:lvl>
-    <w:lvl w:ilvl="6" w:tplc="0419000F" w:tentative="1">
-      <w:start w:val="1"/>
-      <w:numFmt w:val="decimal"/>
-      <w:lvlText w:val="%7."/>
-      <w:lvlJc w:val="left"/>
-      <w:pPr>
-        <w:ind w:left="5247" w:hanging="360"/>
-      </w:pPr>
-    </w:lvl>
-    <w:lvl w:ilvl="7" w:tplc="04190019" w:tentative="1">
-      <w:start w:val="1"/>
-      <w:numFmt w:val="lowerLetter"/>
-      <w:lvlText w:val="%8."/>
-      <w:lvlJc w:val="left"/>
-      <w:pPr>
-        <w:ind w:left="5967" w:hanging="360"/>
-      </w:pPr>
-    </w:lvl>
-    <w:lvl w:ilvl="8" w:tplc="0419001B" w:tentative="1">
-      <w:start w:val="1"/>
-      <w:numFmt w:val="lowerRoman"/>
-      <w:lvlText w:val="%9."/>
-      <w:lvlJc w:val="right"/>
-      <w:pPr>
-        <w:ind w:left="6687" w:hanging="180"/>
-      </w:pPr>
-    </w:lvl>
-  </w:abstractNum>
-  <w:abstractNum w:abstractNumId="1" w15:restartNumberingAfterBreak="0">
-    <w:nsid w:val="254C19BE"/>
-    <w:multiLevelType w:val="multilevel"/>
-    <w:tmpl w:val="0419001F"/>
+<w:numbering xmlns:w="http://schemas.openxmlformats.org/wordprocessingml/2006/main" xmlns:o="urn:schemas-microsoft-com:office:office" xmlns:r="http://schemas.openxmlformats.org/officeDocument/2006/relationships" xmlns:v="urn:schemas-microsoft-com:vml">
+  <w:abstractNum w:abstractNumId="1">
     <w:lvl w:ilvl="0">
       <w:start w:val="1"/>
       <w:numFmt w:val="decimal"/>
@@ -3049,8 +2726,9 @@
         <w:ind w:left="360" w:hanging="360"/>
       </w:pPr>
       <w:rPr>
-        <w:rFonts w:hint="default"/>
-        <w:b w:val="0"/>
+        <w:sz w:val="21"/>
+        <w:b/>
+        <w:rFonts w:ascii="Times New Roman" w:hAnsi="Times New Roman"/>
       </w:rPr>
     </w:lvl>
     <w:lvl w:ilvl="1">
@@ -3061,211 +2739,8 @@
       <w:pPr>
         <w:ind w:left="792" w:hanging="432"/>
       </w:pPr>
-    </w:lvl>
-    <w:lvl w:ilvl="2">
-      <w:start w:val="1"/>
-      <w:numFmt w:val="decimal"/>
-      <w:lvlText w:val="%1.%2.%3."/>
-      <w:lvlJc w:val="left"/>
-      <w:pPr>
-        <w:ind w:left="1224" w:hanging="504"/>
-      </w:pPr>
-    </w:lvl>
-    <w:lvl w:ilvl="3">
-      <w:start w:val="1"/>
-      <w:numFmt w:val="decimal"/>
-      <w:lvlText w:val="%1.%2.%3.%4."/>
-      <w:lvlJc w:val="left"/>
-      <w:pPr>
-        <w:ind w:left="1728" w:hanging="648"/>
-      </w:pPr>
-    </w:lvl>
-    <w:lvl w:ilvl="4">
-      <w:start w:val="1"/>
-      <w:numFmt w:val="decimal"/>
-      <w:lvlText w:val="%1.%2.%3.%4.%5."/>
-      <w:lvlJc w:val="left"/>
-      <w:pPr>
-        <w:ind w:left="2232" w:hanging="792"/>
-      </w:pPr>
-    </w:lvl>
-    <w:lvl w:ilvl="5">
-      <w:start w:val="1"/>
-      <w:numFmt w:val="decimal"/>
-      <w:lvlText w:val="%1.%2.%3.%4.%5.%6."/>
-      <w:lvlJc w:val="left"/>
-      <w:pPr>
-        <w:ind w:left="2736" w:hanging="936"/>
-      </w:pPr>
-    </w:lvl>
-    <w:lvl w:ilvl="6">
-      <w:start w:val="1"/>
-      <w:numFmt w:val="decimal"/>
-      <w:lvlText w:val="%1.%2.%3.%4.%5.%6.%7."/>
-      <w:lvlJc w:val="left"/>
-      <w:pPr>
-        <w:ind w:left="3240" w:hanging="1080"/>
-      </w:pPr>
-    </w:lvl>
-    <w:lvl w:ilvl="7">
-      <w:start w:val="1"/>
-      <w:numFmt w:val="decimal"/>
-      <w:lvlText w:val="%1.%2.%3.%4.%5.%6.%7.%8."/>
-      <w:lvlJc w:val="left"/>
-      <w:pPr>
-        <w:ind w:left="3744" w:hanging="1224"/>
-      </w:pPr>
-    </w:lvl>
-    <w:lvl w:ilvl="8">
-      <w:start w:val="1"/>
-      <w:numFmt w:val="decimal"/>
-      <w:lvlText w:val="%1.%2.%3.%4.%5.%6.%7.%8.%9."/>
-      <w:lvlJc w:val="left"/>
-      <w:pPr>
-        <w:ind w:left="4320" w:hanging="1440"/>
-      </w:pPr>
-    </w:lvl>
-  </w:abstractNum>
-  <w:abstractNum w:abstractNumId="2" w15:restartNumberingAfterBreak="0">
-    <w:nsid w:val="3B666AC3"/>
-    <w:multiLevelType w:val="hybridMultilevel"/>
-    <w:tmpl w:val="F962B032"/>
-    <w:lvl w:ilvl="0" w:tplc="04190001">
-      <w:start w:val="1"/>
-      <w:numFmt w:val="bullet"/>
-      <w:lvlText w:val=""/>
-      <w:lvlJc w:val="left"/>
-      <w:pPr>
-        <w:ind w:left="1287" w:hanging="360"/>
-      </w:pPr>
       <w:rPr>
-        <w:rFonts w:ascii="Symbol" w:hAnsi="Symbol" w:hint="default"/>
-      </w:rPr>
-    </w:lvl>
-    <w:lvl w:ilvl="1" w:tplc="04190003" w:tentative="1">
-      <w:start w:val="1"/>
-      <w:numFmt w:val="bullet"/>
-      <w:lvlText w:val="o"/>
-      <w:lvlJc w:val="left"/>
-      <w:pPr>
-        <w:ind w:left="2007" w:hanging="360"/>
-      </w:pPr>
-      <w:rPr>
-        <w:rFonts w:ascii="Courier New" w:hAnsi="Courier New" w:cs="Courier New" w:hint="default"/>
-      </w:rPr>
-    </w:lvl>
-    <w:lvl w:ilvl="2" w:tplc="04190005" w:tentative="1">
-      <w:start w:val="1"/>
-      <w:numFmt w:val="bullet"/>
-      <w:lvlText w:val=""/>
-      <w:lvlJc w:val="left"/>
-      <w:pPr>
-        <w:ind w:left="2727" w:hanging="360"/>
-      </w:pPr>
-      <w:rPr>
-        <w:rFonts w:ascii="Wingdings" w:hAnsi="Wingdings" w:hint="default"/>
-      </w:rPr>
-    </w:lvl>
-    <w:lvl w:ilvl="3" w:tplc="04190001" w:tentative="1">
-      <w:start w:val="1"/>
-      <w:numFmt w:val="bullet"/>
-      <w:lvlText w:val=""/>
-      <w:lvlJc w:val="left"/>
-      <w:pPr>
-        <w:ind w:left="3447" w:hanging="360"/>
-      </w:pPr>
-      <w:rPr>
-        <w:rFonts w:ascii="Symbol" w:hAnsi="Symbol" w:hint="default"/>
-      </w:rPr>
-    </w:lvl>
-    <w:lvl w:ilvl="4" w:tplc="04190003" w:tentative="1">
-      <w:start w:val="1"/>
-      <w:numFmt w:val="bullet"/>
-      <w:lvlText w:val="o"/>
-      <w:lvlJc w:val="left"/>
-      <w:pPr>
-        <w:ind w:left="4167" w:hanging="360"/>
-      </w:pPr>
-      <w:rPr>
-        <w:rFonts w:ascii="Courier New" w:hAnsi="Courier New" w:cs="Courier New" w:hint="default"/>
-      </w:rPr>
-    </w:lvl>
-    <w:lvl w:ilvl="5" w:tplc="04190005" w:tentative="1">
-      <w:start w:val="1"/>
-      <w:numFmt w:val="bullet"/>
-      <w:lvlText w:val=""/>
-      <w:lvlJc w:val="left"/>
-      <w:pPr>
-        <w:ind w:left="4887" w:hanging="360"/>
-      </w:pPr>
-      <w:rPr>
-        <w:rFonts w:ascii="Wingdings" w:hAnsi="Wingdings" w:hint="default"/>
-      </w:rPr>
-    </w:lvl>
-    <w:lvl w:ilvl="6" w:tplc="04190001" w:tentative="1">
-      <w:start w:val="1"/>
-      <w:numFmt w:val="bullet"/>
-      <w:lvlText w:val=""/>
-      <w:lvlJc w:val="left"/>
-      <w:pPr>
-        <w:ind w:left="5607" w:hanging="360"/>
-      </w:pPr>
-      <w:rPr>
-        <w:rFonts w:ascii="Symbol" w:hAnsi="Symbol" w:hint="default"/>
-      </w:rPr>
-    </w:lvl>
-    <w:lvl w:ilvl="7" w:tplc="04190003" w:tentative="1">
-      <w:start w:val="1"/>
-      <w:numFmt w:val="bullet"/>
-      <w:lvlText w:val="o"/>
-      <w:lvlJc w:val="left"/>
-      <w:pPr>
-        <w:ind w:left="6327" w:hanging="360"/>
-      </w:pPr>
-      <w:rPr>
-        <w:rFonts w:ascii="Courier New" w:hAnsi="Courier New" w:cs="Courier New" w:hint="default"/>
-      </w:rPr>
-    </w:lvl>
-    <w:lvl w:ilvl="8" w:tplc="04190005" w:tentative="1">
-      <w:start w:val="1"/>
-      <w:numFmt w:val="bullet"/>
-      <w:lvlText w:val=""/>
-      <w:lvlJc w:val="left"/>
-      <w:pPr>
-        <w:ind w:left="7047" w:hanging="360"/>
-      </w:pPr>
-      <w:rPr>
-        <w:rFonts w:ascii="Wingdings" w:hAnsi="Wingdings" w:hint="default"/>
-      </w:rPr>
-    </w:lvl>
-  </w:abstractNum>
-  <w:abstractNum w:abstractNumId="3" w15:restartNumberingAfterBreak="0">
-    <w:nsid w:val="6FDA5552"/>
-    <w:multiLevelType w:val="multilevel"/>
-    <w:tmpl w:val="EC0E8562"/>
-    <w:lvl w:ilvl="0">
-      <w:start w:val="1"/>
-      <w:numFmt w:val="decimal"/>
-      <w:lvlText w:val="%1."/>
-      <w:lvlJc w:val="left"/>
-      <w:pPr>
-        <w:ind w:left="360" w:hanging="360"/>
-      </w:pPr>
-      <w:rPr>
-        <w:rFonts w:hint="default"/>
-        <w:b w:val="0"/>
-      </w:rPr>
-    </w:lvl>
-    <w:lvl w:ilvl="1">
-      <w:start w:val="1"/>
-      <w:numFmt w:val="decimal"/>
-      <w:lvlText w:val="%1.%2."/>
-      <w:lvlJc w:val="left"/>
-      <w:pPr>
-        <w:ind w:left="792" w:hanging="432"/>
-      </w:pPr>
-      <w:rPr>
-        <w:b w:val="0"/>
+        <w:b w:val="false"/>
       </w:rPr>
     </w:lvl>
     <w:lvl w:ilvl="2">
@@ -3332,49 +2807,249 @@
       </w:pPr>
     </w:lvl>
   </w:abstractNum>
+  <w:abstractNum w:abstractNumId="2">
+    <w:lvl w:ilvl="0">
+      <w:start w:val="1"/>
+      <w:numFmt w:val="bullet"/>
+      <w:lvlText w:val=""/>
+      <w:lvlJc w:val="left"/>
+      <w:pPr>
+        <w:ind w:left="1287" w:hanging="360"/>
+      </w:pPr>
+      <w:rPr>
+        <w:rFonts w:ascii="Symbol" w:hAnsi="Symbol" w:cs="Symbol" w:hint="default"/>
+      </w:rPr>
+    </w:lvl>
+    <w:lvl w:ilvl="1">
+      <w:start w:val="1"/>
+      <w:numFmt w:val="bullet"/>
+      <w:lvlText w:val="o"/>
+      <w:lvlJc w:val="left"/>
+      <w:pPr>
+        <w:ind w:left="2007" w:hanging="360"/>
+      </w:pPr>
+      <w:rPr>
+        <w:rFonts w:ascii="Courier New" w:hAnsi="Courier New" w:cs="Courier New" w:hint="default"/>
+        <w:rFonts w:cs="Courier New"/>
+      </w:rPr>
+    </w:lvl>
+    <w:lvl w:ilvl="2">
+      <w:start w:val="1"/>
+      <w:numFmt w:val="bullet"/>
+      <w:lvlText w:val=""/>
+      <w:lvlJc w:val="left"/>
+      <w:pPr>
+        <w:ind w:left="2727" w:hanging="360"/>
+      </w:pPr>
+      <w:rPr>
+        <w:rFonts w:ascii="Wingdings" w:hAnsi="Wingdings" w:cs="Wingdings" w:hint="default"/>
+      </w:rPr>
+    </w:lvl>
+    <w:lvl w:ilvl="3">
+      <w:start w:val="1"/>
+      <w:numFmt w:val="bullet"/>
+      <w:lvlText w:val=""/>
+      <w:lvlJc w:val="left"/>
+      <w:pPr>
+        <w:ind w:left="3447" w:hanging="360"/>
+      </w:pPr>
+      <w:rPr>
+        <w:rFonts w:ascii="Symbol" w:hAnsi="Symbol" w:cs="Symbol" w:hint="default"/>
+      </w:rPr>
+    </w:lvl>
+    <w:lvl w:ilvl="4">
+      <w:start w:val="1"/>
+      <w:numFmt w:val="bullet"/>
+      <w:lvlText w:val="o"/>
+      <w:lvlJc w:val="left"/>
+      <w:pPr>
+        <w:ind w:left="4167" w:hanging="360"/>
+      </w:pPr>
+      <w:rPr>
+        <w:rFonts w:ascii="Courier New" w:hAnsi="Courier New" w:cs="Courier New" w:hint="default"/>
+        <w:rFonts w:cs="Courier New"/>
+      </w:rPr>
+    </w:lvl>
+    <w:lvl w:ilvl="5">
+      <w:start w:val="1"/>
+      <w:numFmt w:val="bullet"/>
+      <w:lvlText w:val=""/>
+      <w:lvlJc w:val="left"/>
+      <w:pPr>
+        <w:ind w:left="4887" w:hanging="360"/>
+      </w:pPr>
+      <w:rPr>
+        <w:rFonts w:ascii="Wingdings" w:hAnsi="Wingdings" w:cs="Wingdings" w:hint="default"/>
+      </w:rPr>
+    </w:lvl>
+    <w:lvl w:ilvl="6">
+      <w:start w:val="1"/>
+      <w:numFmt w:val="bullet"/>
+      <w:lvlText w:val=""/>
+      <w:lvlJc w:val="left"/>
+      <w:pPr>
+        <w:ind w:left="5607" w:hanging="360"/>
+      </w:pPr>
+      <w:rPr>
+        <w:rFonts w:ascii="Symbol" w:hAnsi="Symbol" w:cs="Symbol" w:hint="default"/>
+      </w:rPr>
+    </w:lvl>
+    <w:lvl w:ilvl="7">
+      <w:start w:val="1"/>
+      <w:numFmt w:val="bullet"/>
+      <w:lvlText w:val="o"/>
+      <w:lvlJc w:val="left"/>
+      <w:pPr>
+        <w:ind w:left="6327" w:hanging="360"/>
+      </w:pPr>
+      <w:rPr>
+        <w:rFonts w:ascii="Courier New" w:hAnsi="Courier New" w:cs="Courier New" w:hint="default"/>
+        <w:rFonts w:cs="Courier New"/>
+      </w:rPr>
+    </w:lvl>
+    <w:lvl w:ilvl="8">
+      <w:start w:val="1"/>
+      <w:numFmt w:val="bullet"/>
+      <w:lvlText w:val=""/>
+      <w:lvlJc w:val="left"/>
+      <w:pPr>
+        <w:ind w:left="7047" w:hanging="360"/>
+      </w:pPr>
+      <w:rPr>
+        <w:rFonts w:ascii="Wingdings" w:hAnsi="Wingdings" w:cs="Wingdings" w:hint="default"/>
+      </w:rPr>
+    </w:lvl>
+  </w:abstractNum>
+  <w:abstractNum w:abstractNumId="3">
+    <w:lvl w:ilvl="0">
+      <w:start w:val="1"/>
+      <w:numFmt w:val="none"/>
+      <w:suff w:val="nothing"/>
+      <w:lvlText w:val=""/>
+      <w:lvlJc w:val="left"/>
+      <w:pPr>
+        <w:ind w:left="0" w:hanging="0"/>
+      </w:pPr>
+    </w:lvl>
+    <w:lvl w:ilvl="1">
+      <w:start w:val="1"/>
+      <w:numFmt w:val="none"/>
+      <w:suff w:val="nothing"/>
+      <w:lvlText w:val=""/>
+      <w:lvlJc w:val="left"/>
+      <w:pPr>
+        <w:ind w:left="0" w:hanging="0"/>
+      </w:pPr>
+    </w:lvl>
+    <w:lvl w:ilvl="2">
+      <w:start w:val="1"/>
+      <w:numFmt w:val="none"/>
+      <w:suff w:val="nothing"/>
+      <w:lvlText w:val=""/>
+      <w:lvlJc w:val="left"/>
+      <w:pPr>
+        <w:ind w:left="0" w:hanging="0"/>
+      </w:pPr>
+    </w:lvl>
+    <w:lvl w:ilvl="3">
+      <w:start w:val="1"/>
+      <w:numFmt w:val="none"/>
+      <w:suff w:val="nothing"/>
+      <w:lvlText w:val=""/>
+      <w:lvlJc w:val="left"/>
+      <w:pPr>
+        <w:ind w:left="0" w:hanging="0"/>
+      </w:pPr>
+    </w:lvl>
+    <w:lvl w:ilvl="4">
+      <w:start w:val="1"/>
+      <w:numFmt w:val="none"/>
+      <w:suff w:val="nothing"/>
+      <w:lvlText w:val=""/>
+      <w:lvlJc w:val="left"/>
+      <w:pPr>
+        <w:ind w:left="0" w:hanging="0"/>
+      </w:pPr>
+    </w:lvl>
+    <w:lvl w:ilvl="5">
+      <w:start w:val="1"/>
+      <w:numFmt w:val="none"/>
+      <w:suff w:val="nothing"/>
+      <w:lvlText w:val=""/>
+      <w:lvlJc w:val="left"/>
+      <w:pPr>
+        <w:ind w:left="0" w:hanging="0"/>
+      </w:pPr>
+    </w:lvl>
+    <w:lvl w:ilvl="6">
+      <w:start w:val="1"/>
+      <w:numFmt w:val="none"/>
+      <w:suff w:val="nothing"/>
+      <w:lvlText w:val=""/>
+      <w:lvlJc w:val="left"/>
+      <w:pPr>
+        <w:ind w:left="0" w:hanging="0"/>
+      </w:pPr>
+    </w:lvl>
+    <w:lvl w:ilvl="7">
+      <w:start w:val="1"/>
+      <w:numFmt w:val="none"/>
+      <w:suff w:val="nothing"/>
+      <w:lvlText w:val=""/>
+      <w:lvlJc w:val="left"/>
+      <w:pPr>
+        <w:ind w:left="0" w:hanging="0"/>
+      </w:pPr>
+    </w:lvl>
+    <w:lvl w:ilvl="8">
+      <w:start w:val="1"/>
+      <w:numFmt w:val="none"/>
+      <w:suff w:val="nothing"/>
+      <w:lvlText w:val=""/>
+      <w:lvlJc w:val="left"/>
+      <w:pPr>
+        <w:ind w:left="0" w:hanging="0"/>
+      </w:pPr>
+    </w:lvl>
+  </w:abstractNum>
   <w:num w:numId="1">
-    <w:abstractNumId w:val="3"/>
+    <w:abstractNumId w:val="1"/>
   </w:num>
   <w:num w:numId="2">
-    <w:abstractNumId w:val="1"/>
+    <w:abstractNumId w:val="2"/>
   </w:num>
   <w:num w:numId="3">
-    <w:abstractNumId w:val="0"/>
-  </w:num>
-  <w:num w:numId="4">
-    <w:abstractNumId w:val="2"/>
+    <w:abstractNumId w:val="3"/>
   </w:num>
 </w:numbering>
 </file>
 
 <file path=word/styles.xml><?xml version="1.0" encoding="utf-8"?>
-<w:styles xmlns:mc="http://schemas.openxmlformats.org/markup-compatibility/2006" xmlns:r="http://schemas.openxmlformats.org/officeDocument/2006/relationships" xmlns:w="http://schemas.openxmlformats.org/wordprocessingml/2006/main" xmlns:w14="http://schemas.microsoft.com/office/word/2010/wordml" xmlns:w15="http://schemas.microsoft.com/office/word/2012/wordml" xmlns:w16cid="http://schemas.microsoft.com/office/word/2016/wordml/cid" xmlns:w16se="http://schemas.microsoft.com/office/word/2015/wordml/symex" mc:Ignorable="w14 w15 w16se w16cid">
+<w:styles xmlns:w="http://schemas.openxmlformats.org/wordprocessingml/2006/main" xmlns:w14="http://schemas.microsoft.com/office/word/2010/wordml" xmlns:mc="http://schemas.openxmlformats.org/markup-compatibility/2006" mc:Ignorable="w14">
   <w:docDefaults>
     <w:rPrDefault>
       <w:rPr>
-        <w:rFonts w:asciiTheme="minorHAnsi" w:eastAsiaTheme="minorHAnsi" w:hAnsiTheme="minorHAnsi" w:cstheme="minorBidi"/>
+        <w:rFonts w:ascii="Calibri" w:hAnsi="Calibri" w:eastAsia="Calibri" w:cs="" w:asciiTheme="minorHAnsi" w:cstheme="minorBidi" w:eastAsiaTheme="minorHAnsi" w:hAnsiTheme="minorHAnsi"/>
         <w:sz w:val="22"/>
         <w:szCs w:val="22"/>
         <w:lang w:val="ru-RU" w:eastAsia="en-US" w:bidi="ar-SA"/>
       </w:rPr>
     </w:rPrDefault>
     <w:pPrDefault>
-      <w:pPr>
-        <w:spacing w:after="200" w:line="276" w:lineRule="auto"/>
-      </w:pPr>
+      <w:pPr/>
     </w:pPrDefault>
   </w:docDefaults>
   <w:latentStyles w:defLockedState="0" w:defUIPriority="99" w:defSemiHidden="0" w:defUnhideWhenUsed="0" w:defQFormat="0" w:count="375">
     <w:lsdException w:name="Normal" w:uiPriority="0" w:qFormat="1"/>
     <w:lsdException w:name="heading 1" w:uiPriority="9" w:qFormat="1"/>
-    <w:lsdException w:name="heading 2" w:semiHidden="1" w:uiPriority="9" w:unhideWhenUsed="1" w:qFormat="1"/>
-    <w:lsdException w:name="heading 3" w:semiHidden="1" w:uiPriority="9" w:unhideWhenUsed="1" w:qFormat="1"/>
-    <w:lsdException w:name="heading 4" w:semiHidden="1" w:uiPriority="9" w:unhideWhenUsed="1" w:qFormat="1"/>
-    <w:lsdException w:name="heading 5" w:semiHidden="1" w:uiPriority="9" w:unhideWhenUsed="1" w:qFormat="1"/>
-    <w:lsdException w:name="heading 6" w:semiHidden="1" w:uiPriority="9" w:unhideWhenUsed="1" w:qFormat="1"/>
-    <w:lsdException w:name="heading 7" w:semiHidden="1" w:uiPriority="9" w:unhideWhenUsed="1" w:qFormat="1"/>
-    <w:lsdException w:name="heading 8" w:semiHidden="1" w:uiPriority="9" w:unhideWhenUsed="1" w:qFormat="1"/>
-    <w:lsdException w:name="heading 9" w:semiHidden="1" w:uiPriority="9" w:unhideWhenUsed="1" w:qFormat="1"/>
+    <w:lsdException w:name="heading 2" w:uiPriority="9" w:semiHidden="1" w:unhideWhenUsed="1" w:qFormat="1"/>
+    <w:lsdException w:name="heading 3" w:uiPriority="9" w:semiHidden="1" w:unhideWhenUsed="1" w:qFormat="1"/>
+    <w:lsdException w:name="heading 4" w:uiPriority="9" w:semiHidden="1" w:unhideWhenUsed="1" w:qFormat="1"/>
+    <w:lsdException w:name="heading 5" w:uiPriority="9" w:semiHidden="1" w:unhideWhenUsed="1" w:qFormat="1"/>
+    <w:lsdException w:name="heading 6" w:uiPriority="9" w:semiHidden="1" w:unhideWhenUsed="1" w:qFormat="1"/>
+    <w:lsdException w:name="heading 7" w:uiPriority="9" w:semiHidden="1" w:unhideWhenUsed="1" w:qFormat="1"/>
+    <w:lsdException w:name="heading 8" w:uiPriority="9" w:semiHidden="1" w:unhideWhenUsed="1" w:qFormat="1"/>
+    <w:lsdException w:name="heading 9" w:uiPriority="9" w:semiHidden="1" w:unhideWhenUsed="1" w:qFormat="1"/>
     <w:lsdException w:name="index 1" w:semiHidden="1" w:unhideWhenUsed="1"/>
     <w:lsdException w:name="index 2" w:semiHidden="1" w:unhideWhenUsed="1"/>
     <w:lsdException w:name="index 3" w:semiHidden="1" w:unhideWhenUsed="1"/>
@@ -3384,22 +3059,22 @@
     <w:lsdException w:name="index 7" w:semiHidden="1" w:unhideWhenUsed="1"/>
     <w:lsdException w:name="index 8" w:semiHidden="1" w:unhideWhenUsed="1"/>
     <w:lsdException w:name="index 9" w:semiHidden="1" w:unhideWhenUsed="1"/>
-    <w:lsdException w:name="toc 1" w:semiHidden="1" w:uiPriority="39" w:unhideWhenUsed="1"/>
-    <w:lsdException w:name="toc 2" w:semiHidden="1" w:uiPriority="39" w:unhideWhenUsed="1"/>
-    <w:lsdException w:name="toc 3" w:semiHidden="1" w:uiPriority="39" w:unhideWhenUsed="1"/>
-    <w:lsdException w:name="toc 4" w:semiHidden="1" w:uiPriority="39" w:unhideWhenUsed="1"/>
-    <w:lsdException w:name="toc 5" w:semiHidden="1" w:uiPriority="39" w:unhideWhenUsed="1"/>
-    <w:lsdException w:name="toc 6" w:semiHidden="1" w:uiPriority="39" w:unhideWhenUsed="1"/>
-    <w:lsdException w:name="toc 7" w:semiHidden="1" w:uiPriority="39" w:unhideWhenUsed="1"/>
-    <w:lsdException w:name="toc 8" w:semiHidden="1" w:uiPriority="39" w:unhideWhenUsed="1"/>
-    <w:lsdException w:name="toc 9" w:semiHidden="1" w:uiPriority="39" w:unhideWhenUsed="1"/>
+    <w:lsdException w:name="toc 1" w:uiPriority="39" w:semiHidden="1" w:unhideWhenUsed="1"/>
+    <w:lsdException w:name="toc 2" w:uiPriority="39" w:semiHidden="1" w:unhideWhenUsed="1"/>
+    <w:lsdException w:name="toc 3" w:uiPriority="39" w:semiHidden="1" w:unhideWhenUsed="1"/>
+    <w:lsdException w:name="toc 4" w:uiPriority="39" w:semiHidden="1" w:unhideWhenUsed="1"/>
+    <w:lsdException w:name="toc 5" w:uiPriority="39" w:semiHidden="1" w:unhideWhenUsed="1"/>
+    <w:lsdException w:name="toc 6" w:uiPriority="39" w:semiHidden="1" w:unhideWhenUsed="1"/>
+    <w:lsdException w:name="toc 7" w:uiPriority="39" w:semiHidden="1" w:unhideWhenUsed="1"/>
+    <w:lsdException w:name="toc 8" w:uiPriority="39" w:semiHidden="1" w:unhideWhenUsed="1"/>
+    <w:lsdException w:name="toc 9" w:uiPriority="39" w:semiHidden="1" w:unhideWhenUsed="1"/>
     <w:lsdException w:name="Normal Indent" w:semiHidden="1" w:unhideWhenUsed="1"/>
     <w:lsdException w:name="footnote text" w:semiHidden="1" w:unhideWhenUsed="1"/>
     <w:lsdException w:name="annotation text" w:semiHidden="1" w:unhideWhenUsed="1"/>
     <w:lsdException w:name="header" w:semiHidden="1" w:unhideWhenUsed="1"/>
     <w:lsdException w:name="footer" w:semiHidden="1" w:unhideWhenUsed="1"/>
     <w:lsdException w:name="index heading" w:semiHidden="1" w:unhideWhenUsed="1"/>
-    <w:lsdException w:name="caption" w:semiHidden="1" w:uiPriority="35" w:unhideWhenUsed="1" w:qFormat="1"/>
+    <w:lsdException w:name="caption" w:uiPriority="35" w:semiHidden="1" w:unhideWhenUsed="1" w:qFormat="1"/>
     <w:lsdException w:name="table of figures" w:semiHidden="1" w:unhideWhenUsed="1"/>
     <w:lsdException w:name="envelope address" w:semiHidden="1" w:unhideWhenUsed="1"/>
     <w:lsdException w:name="envelope return" w:semiHidden="1" w:unhideWhenUsed="1"/>
@@ -3430,7 +3105,7 @@
     <w:lsdException w:name="Title" w:uiPriority="10" w:qFormat="1"/>
     <w:lsdException w:name="Closing" w:semiHidden="1" w:unhideWhenUsed="1"/>
     <w:lsdException w:name="Signature" w:semiHidden="1" w:unhideWhenUsed="1"/>
-    <w:lsdException w:name="Default Paragraph Font" w:semiHidden="1" w:uiPriority="1" w:unhideWhenUsed="1"/>
+    <w:lsdException w:name="Default Paragraph Font" w:uiPriority="1" w:semiHidden="1" w:unhideWhenUsed="1"/>
     <w:lsdException w:name="Body Text" w:semiHidden="1" w:unhideWhenUsed="1"/>
     <w:lsdException w:name="Body Text Indent" w:semiHidden="1" w:unhideWhenUsed="1"/>
     <w:lsdException w:name="List Continue" w:semiHidden="1" w:unhideWhenUsed="1"/>
@@ -3630,8 +3305,8 @@
     <w:lsdException w:name="Subtle Reference" w:uiPriority="31" w:qFormat="1"/>
     <w:lsdException w:name="Intense Reference" w:uiPriority="32" w:qFormat="1"/>
     <w:lsdException w:name="Book Title" w:uiPriority="33" w:qFormat="1"/>
-    <w:lsdException w:name="Bibliography" w:semiHidden="1" w:uiPriority="37" w:unhideWhenUsed="1"/>
-    <w:lsdException w:name="TOC Heading" w:semiHidden="1" w:uiPriority="39" w:unhideWhenUsed="1" w:qFormat="1"/>
+    <w:lsdException w:name="Bibliography" w:uiPriority="37" w:semiHidden="1" w:unhideWhenUsed="1"/>
+    <w:lsdException w:name="TOC Heading" w:uiPriority="39" w:semiHidden="1" w:unhideWhenUsed="1" w:qFormat="1"/>
     <w:lsdException w:name="Plain Table 1" w:uiPriority="41"/>
     <w:lsdException w:name="Plain Table 2" w:uiPriority="42"/>
     <w:lsdException w:name="Plain Table 3" w:uiPriority="43"/>
@@ -3741,16 +3416,226 @@
     <w:lsdException w:name="Hashtag" w:semiHidden="1" w:unhideWhenUsed="1"/>
     <w:lsdException w:name="Unresolved Mention" w:semiHidden="1" w:unhideWhenUsed="1"/>
   </w:latentStyles>
-  <w:style w:type="paragraph" w:default="1" w:styleId="a">
+  <w:style w:type="paragraph" w:styleId="Normal" w:default="1">
     <w:name w:val="Normal"/>
     <w:qFormat/>
-    <w:rsid w:val="00DB5A29"/>
+    <w:rsid w:val="00db5a29"/>
+    <w:pPr>
+      <w:widowControl/>
+      <w:bidi w:val="0"/>
+      <w:spacing w:lineRule="auto" w:line="276" w:before="0" w:after="200"/>
+      <w:jc w:val="left"/>
+    </w:pPr>
+    <w:rPr>
+      <w:rFonts w:ascii="Calibri" w:hAnsi="Calibri" w:eastAsia="Calibri" w:cs="" w:asciiTheme="minorHAnsi" w:cstheme="minorBidi" w:eastAsiaTheme="minorHAnsi" w:hAnsiTheme="minorHAnsi"/>
+      <w:color w:val="auto"/>
+      <w:kern w:val="0"/>
+      <w:sz w:val="22"/>
+      <w:szCs w:val="22"/>
+      <w:lang w:val="ru-RU" w:eastAsia="en-US" w:bidi="ar-SA"/>
+    </w:rPr>
   </w:style>
-  <w:style w:type="character" w:default="1" w:styleId="a0">
+  <w:style w:type="character" w:styleId="DefaultParagraphFont" w:default="1">
     <w:name w:val="Default Paragraph Font"/>
     <w:uiPriority w:val="1"/>
     <w:semiHidden/>
     <w:unhideWhenUsed/>
+    <w:qFormat/>
+    <w:rPr/>
+  </w:style>
+  <w:style w:type="character" w:styleId="Style14" w:customStyle="1">
+    <w:name w:val="Текст выноски Знак"/>
+    <w:basedOn w:val="DefaultParagraphFont"/>
+    <w:link w:val="a3"/>
+    <w:uiPriority w:val="99"/>
+    <w:semiHidden/>
+    <w:qFormat/>
+    <w:rsid w:val="006d2313"/>
+    <w:rPr>
+      <w:rFonts w:ascii="Tahoma" w:hAnsi="Tahoma" w:cs="Tahoma"/>
+      <w:sz w:val="16"/>
+      <w:szCs w:val="16"/>
+    </w:rPr>
+  </w:style>
+  <w:style w:type="character" w:styleId="Style15" w:customStyle="1">
+    <w:name w:val="Подзаголовок Знак"/>
+    <w:basedOn w:val="DefaultParagraphFont"/>
+    <w:link w:val="a5"/>
+    <w:qFormat/>
+    <w:rsid w:val="006d2313"/>
+    <w:rPr>
+      <w:rFonts w:ascii="Times New Roman" w:hAnsi="Times New Roman" w:eastAsia="Times New Roman" w:cs="Times New Roman"/>
+      <w:sz w:val="20"/>
+      <w:szCs w:val="20"/>
+      <w:shd w:fill="E5E5E5" w:val="clear"/>
+      <w:lang w:eastAsia="ru-RU"/>
+    </w:rPr>
+  </w:style>
+  <w:style w:type="character" w:styleId="ListLabel1">
+    <w:name w:val="ListLabel 1"/>
+    <w:qFormat/>
+    <w:rPr>
+      <w:rFonts w:ascii="Times New Roman" w:hAnsi="Times New Roman"/>
+      <w:b/>
+      <w:sz w:val="21"/>
+    </w:rPr>
+  </w:style>
+  <w:style w:type="character" w:styleId="ListLabel2">
+    <w:name w:val="ListLabel 2"/>
+    <w:qFormat/>
+    <w:rPr>
+      <w:b w:val="false"/>
+    </w:rPr>
+  </w:style>
+  <w:style w:type="character" w:styleId="ListLabel3">
+    <w:name w:val="ListLabel 3"/>
+    <w:qFormat/>
+    <w:rPr>
+      <w:b w:val="false"/>
+    </w:rPr>
+  </w:style>
+  <w:style w:type="character" w:styleId="ListLabel4">
+    <w:name w:val="ListLabel 4"/>
+    <w:qFormat/>
+    <w:rPr>
+      <w:b w:val="false"/>
+    </w:rPr>
+  </w:style>
+  <w:style w:type="character" w:styleId="ListLabel5">
+    <w:name w:val="ListLabel 5"/>
+    <w:qFormat/>
+    <w:rPr>
+      <w:rFonts w:cs="Courier New"/>
+    </w:rPr>
+  </w:style>
+  <w:style w:type="character" w:styleId="ListLabel6">
+    <w:name w:val="ListLabel 6"/>
+    <w:qFormat/>
+    <w:rPr>
+      <w:rFonts w:cs="Courier New"/>
+    </w:rPr>
+  </w:style>
+  <w:style w:type="character" w:styleId="ListLabel7">
+    <w:name w:val="ListLabel 7"/>
+    <w:qFormat/>
+    <w:rPr>
+      <w:rFonts w:cs="Courier New"/>
+    </w:rPr>
+  </w:style>
+  <w:style w:type="paragraph" w:styleId="Style16">
+    <w:name w:val="Заголовок"/>
+    <w:basedOn w:val="Normal"/>
+    <w:next w:val="Style17"/>
+    <w:qFormat/>
+    <w:pPr>
+      <w:keepNext w:val="true"/>
+      <w:spacing w:before="240" w:after="120"/>
+    </w:pPr>
+    <w:rPr>
+      <w:rFonts w:ascii="Liberation Sans" w:hAnsi="Liberation Sans" w:eastAsia="SimSun" w:cs="FreeSans"/>
+      <w:sz w:val="28"/>
+      <w:szCs w:val="28"/>
+    </w:rPr>
+  </w:style>
+  <w:style w:type="paragraph" w:styleId="Style17">
+    <w:name w:val="Body Text"/>
+    <w:basedOn w:val="Normal"/>
+    <w:pPr>
+      <w:spacing w:lineRule="auto" w:line="276" w:before="0" w:after="140"/>
+    </w:pPr>
+    <w:rPr/>
+  </w:style>
+  <w:style w:type="paragraph" w:styleId="Style18">
+    <w:name w:val="List"/>
+    <w:basedOn w:val="Style17"/>
+    <w:pPr/>
+    <w:rPr>
+      <w:rFonts w:cs="FreeSans"/>
+    </w:rPr>
+  </w:style>
+  <w:style w:type="paragraph" w:styleId="Style19">
+    <w:name w:val="Caption"/>
+    <w:basedOn w:val="Normal"/>
+    <w:qFormat/>
+    <w:pPr>
+      <w:suppressLineNumbers/>
+      <w:spacing w:before="120" w:after="120"/>
+    </w:pPr>
+    <w:rPr>
+      <w:rFonts w:cs="FreeSans"/>
+      <w:i/>
+      <w:iCs/>
+      <w:sz w:val="24"/>
+      <w:szCs w:val="24"/>
+    </w:rPr>
+  </w:style>
+  <w:style w:type="paragraph" w:styleId="Style20">
+    <w:name w:val="Указатель"/>
+    <w:basedOn w:val="Normal"/>
+    <w:qFormat/>
+    <w:pPr>
+      <w:suppressLineNumbers/>
+    </w:pPr>
+    <w:rPr>
+      <w:rFonts w:cs="FreeSans"/>
+    </w:rPr>
+  </w:style>
+  <w:style w:type="paragraph" w:styleId="BalloonText">
+    <w:name w:val="Balloon Text"/>
+    <w:basedOn w:val="Normal"/>
+    <w:link w:val="a4"/>
+    <w:uiPriority w:val="99"/>
+    <w:semiHidden/>
+    <w:unhideWhenUsed/>
+    <w:qFormat/>
+    <w:rsid w:val="006d2313"/>
+    <w:pPr>
+      <w:spacing w:lineRule="auto" w:line="240" w:before="0" w:after="0"/>
+    </w:pPr>
+    <w:rPr>
+      <w:rFonts w:ascii="Tahoma" w:hAnsi="Tahoma" w:cs="Tahoma"/>
+      <w:sz w:val="16"/>
+      <w:szCs w:val="16"/>
+    </w:rPr>
+  </w:style>
+  <w:style w:type="paragraph" w:styleId="Style21">
+    <w:name w:val="Subtitle"/>
+    <w:basedOn w:val="Normal"/>
+    <w:link w:val="a6"/>
+    <w:qFormat/>
+    <w:rsid w:val="006d2313"/>
+    <w:pPr>
+      <w:shd w:val="pct10" w:color="000000" w:fill="FFFFFF"/>
+      <w:spacing w:lineRule="auto" w:line="240" w:before="0" w:after="0"/>
+      <w:jc w:val="center"/>
+    </w:pPr>
+    <w:rPr>
+      <w:rFonts w:ascii="Times New Roman" w:hAnsi="Times New Roman" w:eastAsia="Times New Roman" w:cs="Times New Roman"/>
+      <w:b/>
+      <w:sz w:val="20"/>
+      <w:szCs w:val="20"/>
+      <w:lang w:eastAsia="ru-RU"/>
+    </w:rPr>
+  </w:style>
+  <w:style w:type="paragraph" w:styleId="ListParagraph">
+    <w:name w:val="List Paragraph"/>
+    <w:basedOn w:val="Normal"/>
+    <w:uiPriority w:val="34"/>
+    <w:qFormat/>
+    <w:rsid w:val="001b0b51"/>
+    <w:pPr>
+      <w:spacing w:before="0" w:after="200"/>
+      <w:ind w:left="720" w:hanging="0"/>
+      <w:contextualSpacing/>
+    </w:pPr>
+    <w:rPr/>
+  </w:style>
+  <w:style w:type="numbering" w:styleId="NoList" w:default="1">
+    <w:name w:val="No List"/>
+    <w:uiPriority w:val="99"/>
+    <w:semiHidden/>
+    <w:unhideWhenUsed/>
+    <w:qFormat/>
   </w:style>
   <w:style w:type="table" w:default="1" w:styleId="a1">
     <w:name w:val="Normal Table"/>
@@ -3767,104 +3652,24 @@
       </w:tblCellMar>
     </w:tblPr>
   </w:style>
-  <w:style w:type="numbering" w:default="1" w:styleId="a2">
-    <w:name w:val="No List"/>
-    <w:uiPriority w:val="99"/>
-    <w:semiHidden/>
-    <w:unhideWhenUsed/>
-  </w:style>
-  <w:style w:type="paragraph" w:styleId="a3">
-    <w:name w:val="Balloon Text"/>
-    <w:basedOn w:val="a"/>
-    <w:link w:val="a4"/>
-    <w:uiPriority w:val="99"/>
-    <w:semiHidden/>
-    <w:unhideWhenUsed/>
-    <w:rsid w:val="006D2313"/>
-    <w:pPr>
-      <w:spacing w:after="0" w:line="240" w:lineRule="auto"/>
-    </w:pPr>
-    <w:rPr>
-      <w:rFonts w:ascii="Tahoma" w:hAnsi="Tahoma" w:cs="Tahoma"/>
-      <w:sz w:val="16"/>
-      <w:szCs w:val="16"/>
-    </w:rPr>
-  </w:style>
-  <w:style w:type="character" w:customStyle="1" w:styleId="a4">
-    <w:name w:val="Текст выноски Знак"/>
-    <w:basedOn w:val="a0"/>
-    <w:link w:val="a3"/>
-    <w:uiPriority w:val="99"/>
-    <w:semiHidden/>
-    <w:rsid w:val="006D2313"/>
-    <w:rPr>
-      <w:rFonts w:ascii="Tahoma" w:hAnsi="Tahoma" w:cs="Tahoma"/>
-      <w:sz w:val="16"/>
-      <w:szCs w:val="16"/>
-    </w:rPr>
-  </w:style>
-  <w:style w:type="paragraph" w:styleId="a5">
-    <w:name w:val="Subtitle"/>
-    <w:basedOn w:val="a"/>
-    <w:link w:val="a6"/>
-    <w:qFormat/>
-    <w:rsid w:val="006D2313"/>
-    <w:pPr>
-      <w:shd w:val="pct10" w:color="000000" w:fill="FFFFFF"/>
-      <w:spacing w:after="0" w:line="240" w:lineRule="auto"/>
-      <w:jc w:val="center"/>
-    </w:pPr>
-    <w:rPr>
-      <w:rFonts w:ascii="Times New Roman" w:eastAsia="Times New Roman" w:hAnsi="Times New Roman" w:cs="Times New Roman"/>
-      <w:b/>
-      <w:sz w:val="20"/>
-      <w:szCs w:val="20"/>
-      <w:lang w:eastAsia="ru-RU"/>
-    </w:rPr>
-  </w:style>
-  <w:style w:type="character" w:customStyle="1" w:styleId="a6">
-    <w:name w:val="Подзаголовок Знак"/>
-    <w:basedOn w:val="a0"/>
-    <w:link w:val="a5"/>
-    <w:rsid w:val="006D2313"/>
-    <w:rPr>
-      <w:rFonts w:ascii="Times New Roman" w:eastAsia="Times New Roman" w:hAnsi="Times New Roman" w:cs="Times New Roman"/>
-      <w:b/>
-      <w:sz w:val="20"/>
-      <w:szCs w:val="20"/>
-      <w:shd w:val="pct10" w:color="000000" w:fill="FFFFFF"/>
-      <w:lang w:eastAsia="ru-RU"/>
-    </w:rPr>
-  </w:style>
   <w:style w:type="table" w:styleId="a7">
     <w:name w:val="Table Grid"/>
     <w:basedOn w:val="a1"/>
     <w:uiPriority w:val="59"/>
-    <w:rsid w:val="006D2313"/>
+    <w:rsid w:val="006d2313"/>
     <w:pPr>
       <w:spacing w:after="0" w:line="240" w:lineRule="auto"/>
     </w:pPr>
     <w:tblPr>
       <w:tblBorders>
-        <w:top w:val="single" w:sz="4" w:space="0" w:color="auto"/>
-        <w:left w:val="single" w:sz="4" w:space="0" w:color="auto"/>
-        <w:bottom w:val="single" w:sz="4" w:space="0" w:color="auto"/>
-        <w:right w:val="single" w:sz="4" w:space="0" w:color="auto"/>
-        <w:insideH w:val="single" w:sz="4" w:space="0" w:color="auto"/>
-        <w:insideV w:val="single" w:sz="4" w:space="0" w:color="auto"/>
+        <w:top w:val="single" w:color="auto" w:sz="4" w:space="0"/>
+        <w:left w:val="single" w:color="auto" w:sz="4" w:space="0"/>
+        <w:bottom w:val="single" w:color="auto" w:sz="4" w:space="0"/>
+        <w:right w:val="single" w:color="auto" w:sz="4" w:space="0"/>
+        <w:insideH w:val="single" w:color="auto" w:sz="4" w:space="0"/>
+        <w:insideV w:val="single" w:color="auto" w:sz="4" w:space="0"/>
       </w:tblBorders>
     </w:tblPr>
-  </w:style>
-  <w:style w:type="paragraph" w:styleId="a8">
-    <w:name w:val="List Paragraph"/>
-    <w:basedOn w:val="a"/>
-    <w:uiPriority w:val="34"/>
-    <w:qFormat/>
-    <w:rsid w:val="001B0B51"/>
-    <w:pPr>
-      <w:ind w:left="720"/>
-      <w:contextualSpacing/>
-    </w:pPr>
   </w:style>
 </w:styles>
 </file>

</xml_diff>